<commit_message>
add milestone4 subjects wtith reports.
</commit_message>
<xml_diff>
--- a/프로젝트 보고서.docx
+++ b/프로젝트 보고서.docx
@@ -5313,9 +5313,9 @@
             <w:r>
               <w:rPr>
                 <w:rFonts w:hint="eastAsia"/>
-                <w:color w:val="FF0000"/>
-              </w:rPr>
-              <w:t>적용/미적용</w:t>
+                <w:color w:val="000000" w:themeColor="text1"/>
+              </w:rPr>
+              <w:t>적용</w:t>
             </w:r>
           </w:p>
         </w:tc>
@@ -5474,90 +5474,6 @@
       </w:r>
       <w:bookmarkEnd w:id="9"/>
     </w:p>
-    <w:tbl>
-      <w:tblPr>
-        <w:tblStyle w:val="a7"/>
-        <w:tblW w:w="0" w:type="auto"/>
-        <w:tblInd w:w="706" w:type="dxa"/>
-        <w:tblLook w:val="04A0" w:firstRow="1" w:lastRow="0" w:firstColumn="1" w:lastColumn="0" w:noHBand="0" w:noVBand="1"/>
-      </w:tblPr>
-      <w:tblGrid>
-        <w:gridCol w:w="8310"/>
-      </w:tblGrid>
-      <w:tr>
-        <w:tc>
-          <w:tcPr>
-            <w:tcW w:w="9224" w:type="dxa"/>
-          </w:tcPr>
-          <w:p>
-            <w:pPr>
-              <w:pStyle w:val="a9"/>
-              <w:ind w:left="0"/>
-              <w:rPr>
-                <w:b/>
-                <w:color w:val="4F81BD" w:themeColor="accent1"/>
-              </w:rPr>
-            </w:pPr>
-            <w:r>
-              <w:rPr>
-                <w:rFonts w:hint="eastAsia"/>
-                <w:b/>
-                <w:color w:val="4F81BD" w:themeColor="accent1"/>
-              </w:rPr>
-              <w:t xml:space="preserve">작성요령 </w:t>
-            </w:r>
-            <w:r>
-              <w:rPr>
-                <w:b/>
-                <w:color w:val="4F81BD" w:themeColor="accent1"/>
-              </w:rPr>
-              <w:t>(10</w:t>
-            </w:r>
-            <w:r>
-              <w:rPr>
-                <w:rFonts w:hint="eastAsia"/>
-                <w:b/>
-                <w:color w:val="4F81BD" w:themeColor="accent1"/>
-              </w:rPr>
-              <w:t>점)</w:t>
-            </w:r>
-          </w:p>
-          <w:p>
-            <w:pPr>
-              <w:pStyle w:val="a9"/>
-              <w:ind w:left="0"/>
-              <w:rPr>
-                <w:b/>
-                <w:color w:val="FF0000"/>
-              </w:rPr>
-            </w:pPr>
-            <w:r>
-              <w:rPr>
-                <w:rFonts w:hint="eastAsia"/>
-                <w:b/>
-                <w:color w:val="4F81BD" w:themeColor="accent1"/>
-              </w:rPr>
-              <w:t>프로젝트의 수행의 내용을 구체적으로 기술한다.</w:t>
-            </w:r>
-            <w:r>
-              <w:rPr>
-                <w:b/>
-                <w:color w:val="4F81BD" w:themeColor="accent1"/>
-              </w:rPr>
-              <w:t xml:space="preserve"> </w:t>
-            </w:r>
-            <w:r>
-              <w:rPr>
-                <w:rFonts w:hint="eastAsia"/>
-                <w:b/>
-                <w:color w:val="4F81BD" w:themeColor="accent1"/>
-              </w:rPr>
-              <w:t>세부 목표별로 어떤 결과를 어떤 방법으로 달성하였는지를 자세히 기술한다.</w:t>
-            </w:r>
-          </w:p>
-        </w:tc>
-      </w:tr>
-    </w:tbl>
     <w:p>
       <w:pPr>
         <w:pStyle w:val="a9"/>
@@ -5666,7 +5582,7 @@
         <w:pStyle w:val="a9"/>
         <w:numPr>
           <w:ilvl w:val="0"/>
-          <w:numId w:val="12"/>
+          <w:numId w:val="15"/>
         </w:numPr>
         <w:rPr>
           <w:b/>
@@ -5675,18 +5591,10 @@
       </w:pPr>
       <w:r>
         <w:rPr>
-          <w:rFonts w:hint="eastAsia"/>
-          <w:b/>
-          <w:color w:val="000000" w:themeColor="text1"/>
-        </w:rPr>
-        <w:t>1</w:t>
-      </w:r>
-      <w:r>
-        <w:rPr>
-          <w:b/>
-          <w:color w:val="000000" w:themeColor="text1"/>
-        </w:rPr>
-        <w:t>. Map</w:t>
+          <w:b/>
+          <w:color w:val="000000" w:themeColor="text1"/>
+        </w:rPr>
+        <w:t>Map</w:t>
       </w:r>
       <w:r>
         <w:rPr>
@@ -6039,7 +5947,7 @@
         <w:pStyle w:val="a9"/>
         <w:numPr>
           <w:ilvl w:val="0"/>
-          <w:numId w:val="12"/>
+          <w:numId w:val="15"/>
         </w:numPr>
         <w:rPr>
           <w:b/>
@@ -6051,7 +5959,7 @@
           <w:b/>
           <w:color w:val="000000" w:themeColor="text1"/>
         </w:rPr>
-        <w:t>2. Snake</w:t>
+        <w:t>Snake</w:t>
       </w:r>
       <w:r>
         <w:rPr>
@@ -6557,28 +6465,22 @@
         <w:pStyle w:val="a9"/>
         <w:numPr>
           <w:ilvl w:val="0"/>
-          <w:numId w:val="12"/>
+          <w:numId w:val="15"/>
         </w:numPr>
         <w:rPr>
           <w:b/>
           <w:color w:val="000000" w:themeColor="text1"/>
         </w:rPr>
       </w:pPr>
-      <w:r>
-        <w:rPr>
-          <w:rFonts w:hint="eastAsia"/>
-          <w:b/>
-          <w:color w:val="000000" w:themeColor="text1"/>
-        </w:rPr>
-        <w:t>3</w:t>
-      </w:r>
-      <w:r>
-        <w:rPr>
-          <w:b/>
-          <w:color w:val="000000" w:themeColor="text1"/>
-        </w:rPr>
-        <w:t>. Item</w:t>
-      </w:r>
+      <w:proofErr w:type="spellStart"/>
+      <w:r>
+        <w:rPr>
+          <w:b/>
+          <w:color w:val="000000" w:themeColor="text1"/>
+        </w:rPr>
+        <w:t>tem</w:t>
+      </w:r>
+      <w:proofErr w:type="spellEnd"/>
       <w:r>
         <w:rPr>
           <w:rFonts w:hint="eastAsia"/>
@@ -7168,7 +7070,7 @@
         <w:pStyle w:val="a9"/>
         <w:numPr>
           <w:ilvl w:val="0"/>
-          <w:numId w:val="12"/>
+          <w:numId w:val="15"/>
         </w:numPr>
         <w:rPr>
           <w:b/>
@@ -7180,13 +7082,6 @@
           <w:b/>
           <w:color w:val="000000" w:themeColor="text1"/>
         </w:rPr>
-        <w:t xml:space="preserve">4. </w:t>
-      </w:r>
-      <w:r>
-        <w:rPr>
-          <w:b/>
-          <w:color w:val="000000" w:themeColor="text1"/>
-        </w:rPr>
         <w:t>Gate</w:t>
       </w:r>
       <w:r>
@@ -7211,20 +7106,707 @@
           <w:color w:val="000000" w:themeColor="text1"/>
         </w:rPr>
         <w:t xml:space="preserve"> : </w:t>
+      </w:r>
+      <w:r>
+        <w:rPr>
+          <w:b/>
+          <w:color w:val="000000" w:themeColor="text1"/>
+        </w:rPr>
+        <w:t>Gate</w:t>
+      </w:r>
+      <w:r>
+        <w:rPr>
+          <w:rFonts w:hint="eastAsia"/>
+          <w:b/>
+          <w:color w:val="000000" w:themeColor="text1"/>
+        </w:rPr>
+        <w:t>의 경우,</w:t>
+      </w:r>
+      <w:r>
+        <w:rPr>
+          <w:b/>
+          <w:color w:val="000000" w:themeColor="text1"/>
+        </w:rPr>
+        <w:t xml:space="preserve"> Wall</w:t>
+      </w:r>
+      <w:r>
+        <w:rPr>
+          <w:rFonts w:hint="eastAsia"/>
+          <w:b/>
+          <w:color w:val="000000" w:themeColor="text1"/>
+        </w:rPr>
+        <w:t>에서만 생길 수 있는 제약이 있어</w:t>
+      </w:r>
+      <w:r>
+        <w:rPr>
+          <w:b/>
+          <w:color w:val="000000" w:themeColor="text1"/>
+        </w:rPr>
+        <w:t xml:space="preserve"> Wall</w:t>
+      </w:r>
+      <w:r>
+        <w:rPr>
+          <w:rFonts w:hint="eastAsia"/>
+          <w:b/>
+          <w:color w:val="000000" w:themeColor="text1"/>
+        </w:rPr>
+        <w:t xml:space="preserve">의 좌표를 담은 </w:t>
+      </w:r>
+      <w:r>
+        <w:rPr>
+          <w:b/>
+          <w:color w:val="000000" w:themeColor="text1"/>
+        </w:rPr>
+        <w:t xml:space="preserve">List </w:t>
+      </w:r>
+      <w:r>
+        <w:rPr>
+          <w:rFonts w:hint="eastAsia"/>
+          <w:b/>
+          <w:color w:val="000000" w:themeColor="text1"/>
+        </w:rPr>
+        <w:t>중에서 랜덤으로 선택하는 편이 훨씬 효율적이라 생각하였습니다.</w:t>
+      </w:r>
+      <w:r>
+        <w:rPr>
+          <w:b/>
+          <w:color w:val="000000" w:themeColor="text1"/>
+        </w:rPr>
+        <w:t xml:space="preserve"> </w:t>
+      </w:r>
+      <w:r>
+        <w:rPr>
+          <w:rFonts w:hint="eastAsia"/>
+          <w:b/>
+          <w:color w:val="000000" w:themeColor="text1"/>
+        </w:rPr>
+        <w:t xml:space="preserve">이 전제에 따라 </w:t>
+      </w:r>
+      <w:r>
+        <w:rPr>
+          <w:b/>
+          <w:color w:val="000000" w:themeColor="text1"/>
+        </w:rPr>
+        <w:t>Map class</w:t>
+      </w:r>
+      <w:r>
+        <w:rPr>
+          <w:rFonts w:hint="eastAsia"/>
+          <w:b/>
+          <w:color w:val="000000" w:themeColor="text1"/>
+        </w:rPr>
+        <w:t>의 생성자에서 맵 기초데이터를 복사할 때,</w:t>
+      </w:r>
+      <w:r>
+        <w:rPr>
+          <w:b/>
+          <w:color w:val="000000" w:themeColor="text1"/>
+        </w:rPr>
+        <w:t xml:space="preserve"> Wall</w:t>
+      </w:r>
+      <w:r>
+        <w:rPr>
+          <w:rFonts w:hint="eastAsia"/>
+          <w:b/>
+          <w:color w:val="000000" w:themeColor="text1"/>
+        </w:rPr>
+        <w:t xml:space="preserve">의 좌표를 담은 </w:t>
+      </w:r>
+      <w:r>
+        <w:rPr>
+          <w:b/>
+          <w:color w:val="000000" w:themeColor="text1"/>
+        </w:rPr>
+        <w:t>list</w:t>
+      </w:r>
+      <w:proofErr w:type="spellStart"/>
+      <w:r>
+        <w:rPr>
+          <w:rFonts w:hint="eastAsia"/>
+          <w:b/>
+          <w:color w:val="000000" w:themeColor="text1"/>
+        </w:rPr>
+        <w:t>를</w:t>
+      </w:r>
+      <w:proofErr w:type="spellEnd"/>
+      <w:r>
+        <w:rPr>
+          <w:rFonts w:hint="eastAsia"/>
+          <w:b/>
+          <w:color w:val="000000" w:themeColor="text1"/>
+        </w:rPr>
+        <w:t xml:space="preserve"> 같이 생성합니다.</w:t>
+      </w:r>
+      <w:r>
+        <w:rPr>
+          <w:b/>
+          <w:color w:val="000000" w:themeColor="text1"/>
+        </w:rPr>
+        <w:t xml:space="preserve"> </w:t>
+      </w:r>
+      <w:r>
+        <w:rPr>
+          <w:rFonts w:hint="eastAsia"/>
+          <w:b/>
+          <w:color w:val="000000" w:themeColor="text1"/>
+        </w:rPr>
+        <w:t>이후 조건에 따라</w:t>
+      </w:r>
+      <w:r>
+        <w:rPr>
+          <w:b/>
+          <w:color w:val="000000" w:themeColor="text1"/>
+        </w:rPr>
+        <w:t xml:space="preserve"> Gate</w:t>
+      </w:r>
+      <w:r>
+        <w:rPr>
+          <w:rFonts w:hint="eastAsia"/>
+          <w:b/>
+          <w:color w:val="000000" w:themeColor="text1"/>
+        </w:rPr>
+        <w:t xml:space="preserve"> 생성시 </w:t>
+      </w:r>
+      <w:r>
+        <w:rPr>
+          <w:b/>
+          <w:color w:val="000000" w:themeColor="text1"/>
+        </w:rPr>
+        <w:t>std::advance()</w:t>
+      </w:r>
+      <w:r>
+        <w:rPr>
+          <w:rFonts w:hint="eastAsia"/>
+          <w:b/>
+          <w:color w:val="000000" w:themeColor="text1"/>
+        </w:rPr>
+        <w:t xml:space="preserve"> </w:t>
+      </w:r>
+      <w:proofErr w:type="spellStart"/>
+      <w:r>
+        <w:rPr>
+          <w:rFonts w:hint="eastAsia"/>
+          <w:b/>
+          <w:color w:val="000000" w:themeColor="text1"/>
+        </w:rPr>
+        <w:t>를</w:t>
+      </w:r>
+      <w:proofErr w:type="spellEnd"/>
+      <w:r>
+        <w:rPr>
+          <w:rFonts w:hint="eastAsia"/>
+          <w:b/>
+          <w:color w:val="000000" w:themeColor="text1"/>
+        </w:rPr>
+        <w:t xml:space="preserve"> 이용</w:t>
+      </w:r>
+      <w:r>
+        <w:rPr>
+          <w:b/>
+          <w:color w:val="000000" w:themeColor="text1"/>
+        </w:rPr>
+        <w:t xml:space="preserve"> </w:t>
+      </w:r>
+      <w:r>
+        <w:rPr>
+          <w:rFonts w:hint="eastAsia"/>
+          <w:b/>
+          <w:color w:val="000000" w:themeColor="text1"/>
+        </w:rPr>
+        <w:t xml:space="preserve">랜덤으로 선택된 </w:t>
+      </w:r>
+      <w:proofErr w:type="spellStart"/>
+      <w:r>
+        <w:rPr>
+          <w:b/>
+          <w:color w:val="000000" w:themeColor="text1"/>
+        </w:rPr>
+        <w:t>i</w:t>
+      </w:r>
+      <w:proofErr w:type="spellEnd"/>
+      <w:r>
+        <w:rPr>
+          <w:rFonts w:hint="eastAsia"/>
+          <w:b/>
+          <w:color w:val="000000" w:themeColor="text1"/>
+        </w:rPr>
+        <w:t>번째,</w:t>
+      </w:r>
+      <w:r>
+        <w:rPr>
+          <w:b/>
+          <w:color w:val="000000" w:themeColor="text1"/>
+        </w:rPr>
+        <w:t xml:space="preserve"> j</w:t>
+      </w:r>
+      <w:r>
+        <w:rPr>
+          <w:rFonts w:hint="eastAsia"/>
+          <w:b/>
+          <w:color w:val="000000" w:themeColor="text1"/>
+        </w:rPr>
+        <w:t xml:space="preserve">번째 </w:t>
+      </w:r>
+      <w:r>
+        <w:rPr>
+          <w:b/>
+          <w:color w:val="000000" w:themeColor="text1"/>
+        </w:rPr>
+        <w:t>Wall</w:t>
+      </w:r>
+      <w:r>
+        <w:rPr>
+          <w:rFonts w:hint="eastAsia"/>
+          <w:b/>
+          <w:color w:val="000000" w:themeColor="text1"/>
+        </w:rPr>
+        <w:t xml:space="preserve"> 좌표를 </w:t>
+      </w:r>
+      <w:r>
+        <w:rPr>
+          <w:b/>
+          <w:color w:val="000000" w:themeColor="text1"/>
+        </w:rPr>
+        <w:t>std::list&lt;std::pair&lt;int, int&gt;&gt;Map::</w:t>
+      </w:r>
+      <w:proofErr w:type="spellStart"/>
+      <w:r>
+        <w:rPr>
+          <w:b/>
+          <w:color w:val="000000" w:themeColor="text1"/>
+        </w:rPr>
+        <w:t>gateLoc</w:t>
+      </w:r>
+      <w:proofErr w:type="spellEnd"/>
+      <w:r>
+        <w:rPr>
+          <w:rFonts w:hint="eastAsia"/>
+          <w:b/>
+          <w:color w:val="000000" w:themeColor="text1"/>
+        </w:rPr>
+        <w:t xml:space="preserve">의 </w:t>
+      </w:r>
+      <w:r>
+        <w:rPr>
+          <w:b/>
+          <w:color w:val="000000" w:themeColor="text1"/>
+        </w:rPr>
+        <w:t>0/1</w:t>
+      </w:r>
+      <w:r>
+        <w:rPr>
+          <w:rFonts w:hint="eastAsia"/>
+          <w:b/>
+          <w:color w:val="000000" w:themeColor="text1"/>
+        </w:rPr>
+        <w:t xml:space="preserve">번째 </w:t>
+      </w:r>
+      <w:r>
+        <w:rPr>
+          <w:b/>
+          <w:color w:val="000000" w:themeColor="text1"/>
+        </w:rPr>
+        <w:t>item</w:t>
+      </w:r>
+      <w:proofErr w:type="spellStart"/>
+      <w:r>
+        <w:rPr>
+          <w:rFonts w:hint="eastAsia"/>
+          <w:b/>
+          <w:color w:val="000000" w:themeColor="text1"/>
+        </w:rPr>
+        <w:t>으로</w:t>
+      </w:r>
+      <w:proofErr w:type="spellEnd"/>
+      <w:r>
+        <w:rPr>
+          <w:rFonts w:hint="eastAsia"/>
+          <w:b/>
+          <w:color w:val="000000" w:themeColor="text1"/>
+        </w:rPr>
+        <w:t xml:space="preserve"> 저장합니다.</w:t>
+      </w:r>
+      <w:r>
+        <w:rPr>
+          <w:b/>
+          <w:color w:val="000000" w:themeColor="text1"/>
+        </w:rPr>
+        <w:t xml:space="preserve"> </w:t>
+      </w:r>
+      <w:r>
+        <w:rPr>
+          <w:rFonts w:hint="eastAsia"/>
+          <w:b/>
+          <w:color w:val="000000" w:themeColor="text1"/>
+        </w:rPr>
+        <w:t xml:space="preserve">이후 </w:t>
+      </w:r>
+      <w:r>
+        <w:rPr>
+          <w:b/>
+          <w:color w:val="000000" w:themeColor="text1"/>
+        </w:rPr>
+        <w:t>Gate</w:t>
+      </w:r>
+      <w:proofErr w:type="spellStart"/>
+      <w:r>
+        <w:rPr>
+          <w:rFonts w:hint="eastAsia"/>
+          <w:b/>
+          <w:color w:val="000000" w:themeColor="text1"/>
+        </w:rPr>
+        <w:t>를</w:t>
+      </w:r>
+      <w:proofErr w:type="spellEnd"/>
+      <w:r>
+        <w:rPr>
+          <w:rFonts w:hint="eastAsia"/>
+          <w:b/>
+          <w:color w:val="000000" w:themeColor="text1"/>
+        </w:rPr>
+        <w:t xml:space="preserve"> 통과시</w:t>
+      </w:r>
+      <w:r>
+        <w:rPr>
+          <w:b/>
+          <w:color w:val="000000" w:themeColor="text1"/>
+        </w:rPr>
+        <w:t xml:space="preserve"> gate</w:t>
+      </w:r>
+      <w:r>
+        <w:rPr>
+          <w:rFonts w:hint="eastAsia"/>
+          <w:b/>
+          <w:color w:val="000000" w:themeColor="text1"/>
+        </w:rPr>
+        <w:t xml:space="preserve"> </w:t>
+      </w:r>
+      <w:proofErr w:type="spellStart"/>
+      <w:r>
+        <w:rPr>
+          <w:rFonts w:hint="eastAsia"/>
+          <w:b/>
+          <w:color w:val="000000" w:themeColor="text1"/>
+        </w:rPr>
+        <w:t>통과중인지</w:t>
+      </w:r>
+      <w:proofErr w:type="spellEnd"/>
+      <w:r>
+        <w:rPr>
+          <w:rFonts w:hint="eastAsia"/>
+          <w:b/>
+          <w:color w:val="000000" w:themeColor="text1"/>
+        </w:rPr>
+        <w:t xml:space="preserve"> 확인하는 </w:t>
+      </w:r>
+      <w:r>
+        <w:rPr>
+          <w:b/>
+          <w:color w:val="000000" w:themeColor="text1"/>
+        </w:rPr>
+        <w:t>Flag</w:t>
+      </w:r>
+      <w:r>
+        <w:rPr>
+          <w:rFonts w:hint="eastAsia"/>
+          <w:b/>
+          <w:color w:val="000000" w:themeColor="text1"/>
+        </w:rPr>
+        <w:lastRenderedPageBreak/>
+        <w:t>와</w:t>
+      </w:r>
+      <w:r>
+        <w:rPr>
+          <w:b/>
+          <w:color w:val="000000" w:themeColor="text1"/>
+        </w:rPr>
+        <w:t xml:space="preserve">, </w:t>
+      </w:r>
+      <w:r>
+        <w:rPr>
+          <w:rFonts w:hint="eastAsia"/>
+          <w:b/>
+          <w:color w:val="000000" w:themeColor="text1"/>
+        </w:rPr>
+        <w:t xml:space="preserve">다른 </w:t>
+      </w:r>
+      <w:r>
+        <w:rPr>
+          <w:b/>
+          <w:color w:val="000000" w:themeColor="text1"/>
+        </w:rPr>
+        <w:t>Gate</w:t>
+      </w:r>
+      <w:r>
+        <w:rPr>
+          <w:rFonts w:hint="eastAsia"/>
+          <w:b/>
+          <w:color w:val="000000" w:themeColor="text1"/>
+        </w:rPr>
+        <w:t>에서 시계방향으로 진행 가능한지 탐색 후 가장</w:t>
+      </w:r>
+      <w:r>
+        <w:rPr>
+          <w:b/>
+          <w:color w:val="000000" w:themeColor="text1"/>
+        </w:rPr>
+        <w:t xml:space="preserve"> </w:t>
+      </w:r>
+      <w:r>
+        <w:rPr>
+          <w:rFonts w:hint="eastAsia"/>
+          <w:b/>
+          <w:color w:val="000000" w:themeColor="text1"/>
+        </w:rPr>
+        <w:t xml:space="preserve">빨리 진행가능한 위치로 </w:t>
+      </w:r>
+      <w:proofErr w:type="spellStart"/>
+      <w:r>
+        <w:rPr>
+          <w:b/>
+          <w:color w:val="000000" w:themeColor="text1"/>
+        </w:rPr>
+        <w:t>SnakeHead</w:t>
+      </w:r>
+      <w:r>
+        <w:rPr>
+          <w:rFonts w:hint="eastAsia"/>
+          <w:b/>
+          <w:color w:val="000000" w:themeColor="text1"/>
+        </w:rPr>
+        <w:t>를</w:t>
+      </w:r>
+      <w:proofErr w:type="spellEnd"/>
+      <w:r>
+        <w:rPr>
+          <w:rFonts w:hint="eastAsia"/>
+          <w:b/>
+          <w:color w:val="000000" w:themeColor="text1"/>
+        </w:rPr>
+        <w:t xml:space="preserve"> 위치합니다.</w:t>
+      </w:r>
+      <w:r>
+        <w:rPr>
+          <w:b/>
+          <w:color w:val="000000" w:themeColor="text1"/>
+        </w:rPr>
+        <w:t xml:space="preserve"> </w:t>
+      </w:r>
+      <w:r>
+        <w:rPr>
+          <w:rFonts w:hint="eastAsia"/>
+          <w:b/>
+          <w:color w:val="000000" w:themeColor="text1"/>
+        </w:rPr>
+        <w:t xml:space="preserve">이후 </w:t>
+      </w:r>
+      <w:proofErr w:type="spellStart"/>
+      <w:r>
+        <w:rPr>
+          <w:b/>
+          <w:color w:val="000000" w:themeColor="text1"/>
+        </w:rPr>
+        <w:t>SnakeBody</w:t>
+      </w:r>
+      <w:proofErr w:type="spellEnd"/>
+      <w:r>
+        <w:rPr>
+          <w:rFonts w:hint="eastAsia"/>
+          <w:b/>
+          <w:color w:val="000000" w:themeColor="text1"/>
+        </w:rPr>
+        <w:t xml:space="preserve">는 </w:t>
+      </w:r>
+      <w:proofErr w:type="spellStart"/>
+      <w:r>
+        <w:rPr>
+          <w:b/>
+          <w:color w:val="000000" w:themeColor="text1"/>
+        </w:rPr>
+        <w:t>SnakeHead</w:t>
+      </w:r>
+      <w:r>
+        <w:rPr>
+          <w:rFonts w:hint="eastAsia"/>
+          <w:b/>
+          <w:color w:val="000000" w:themeColor="text1"/>
+        </w:rPr>
+        <w:t>를</w:t>
+      </w:r>
+      <w:proofErr w:type="spellEnd"/>
+      <w:r>
+        <w:rPr>
+          <w:rFonts w:hint="eastAsia"/>
+          <w:b/>
+          <w:color w:val="000000" w:themeColor="text1"/>
+        </w:rPr>
+        <w:t xml:space="preserve"> 따라가도록 프로그래밍 되었기에 </w:t>
+      </w:r>
+      <w:proofErr w:type="spellStart"/>
+      <w:r>
+        <w:rPr>
+          <w:b/>
+          <w:color w:val="000000" w:themeColor="text1"/>
+        </w:rPr>
+        <w:t>SnakeBody</w:t>
+      </w:r>
+      <w:proofErr w:type="spellEnd"/>
+      <w:r>
+        <w:rPr>
+          <w:rFonts w:hint="eastAsia"/>
+          <w:b/>
+          <w:color w:val="000000" w:themeColor="text1"/>
+        </w:rPr>
+        <w:t>에 추가로 처리할 이유는 없습니다.</w:t>
+      </w:r>
+      <w:r>
+        <w:rPr>
+          <w:b/>
+          <w:color w:val="000000" w:themeColor="text1"/>
+        </w:rPr>
+        <w:t xml:space="preserve"> </w:t>
+      </w:r>
+      <w:r>
+        <w:rPr>
+          <w:rFonts w:hint="eastAsia"/>
+          <w:b/>
+          <w:color w:val="000000" w:themeColor="text1"/>
+        </w:rPr>
+        <w:t xml:space="preserve">모든 </w:t>
+      </w:r>
+      <w:proofErr w:type="spellStart"/>
+      <w:r>
+        <w:rPr>
+          <w:b/>
+          <w:color w:val="000000" w:themeColor="text1"/>
+        </w:rPr>
+        <w:t>SnakeBody</w:t>
+      </w:r>
+      <w:proofErr w:type="spellEnd"/>
+      <w:r>
+        <w:rPr>
+          <w:rFonts w:hint="eastAsia"/>
+          <w:b/>
+          <w:color w:val="000000" w:themeColor="text1"/>
+        </w:rPr>
+        <w:t xml:space="preserve">가 </w:t>
+      </w:r>
+      <w:r>
+        <w:rPr>
+          <w:b/>
+          <w:color w:val="000000" w:themeColor="text1"/>
+        </w:rPr>
+        <w:t>Gate</w:t>
+      </w:r>
+      <w:proofErr w:type="spellStart"/>
+      <w:r>
+        <w:rPr>
+          <w:rFonts w:hint="eastAsia"/>
+          <w:b/>
+          <w:color w:val="000000" w:themeColor="text1"/>
+        </w:rPr>
+        <w:t>를</w:t>
+      </w:r>
+      <w:proofErr w:type="spellEnd"/>
+      <w:r>
+        <w:rPr>
+          <w:rFonts w:hint="eastAsia"/>
+          <w:b/>
+          <w:color w:val="000000" w:themeColor="text1"/>
+        </w:rPr>
+        <w:t xml:space="preserve"> 통과한 시점에서 </w:t>
+      </w:r>
+      <w:r>
+        <w:rPr>
+          <w:b/>
+          <w:color w:val="000000" w:themeColor="text1"/>
+        </w:rPr>
+        <w:t>flag</w:t>
+      </w:r>
+      <w:proofErr w:type="spellStart"/>
+      <w:r>
+        <w:rPr>
+          <w:rFonts w:hint="eastAsia"/>
+          <w:b/>
+          <w:color w:val="000000" w:themeColor="text1"/>
+        </w:rPr>
+        <w:t>를</w:t>
+      </w:r>
+      <w:proofErr w:type="spellEnd"/>
+      <w:r>
+        <w:rPr>
+          <w:rFonts w:hint="eastAsia"/>
+          <w:b/>
+          <w:color w:val="000000" w:themeColor="text1"/>
+        </w:rPr>
+        <w:t xml:space="preserve"> 초기화하며</w:t>
+      </w:r>
+      <w:r>
+        <w:rPr>
+          <w:b/>
+          <w:color w:val="000000" w:themeColor="text1"/>
+        </w:rPr>
+        <w:t xml:space="preserve">, </w:t>
+      </w:r>
+      <w:r>
+        <w:rPr>
+          <w:rFonts w:hint="eastAsia"/>
+          <w:b/>
+          <w:color w:val="000000" w:themeColor="text1"/>
+        </w:rPr>
+        <w:t xml:space="preserve">일정 시간 이후 </w:t>
+      </w:r>
+      <w:r>
+        <w:rPr>
+          <w:b/>
+          <w:color w:val="000000" w:themeColor="text1"/>
+        </w:rPr>
+        <w:t>Gate</w:t>
+      </w:r>
+      <w:proofErr w:type="spellStart"/>
+      <w:r>
+        <w:rPr>
+          <w:rFonts w:hint="eastAsia"/>
+          <w:b/>
+          <w:color w:val="000000" w:themeColor="text1"/>
+        </w:rPr>
+        <w:t>를</w:t>
+      </w:r>
+      <w:proofErr w:type="spellEnd"/>
+      <w:r>
+        <w:rPr>
+          <w:rFonts w:hint="eastAsia"/>
+          <w:b/>
+          <w:color w:val="000000" w:themeColor="text1"/>
+        </w:rPr>
+        <w:t xml:space="preserve"> 제거합니다.</w:t>
       </w:r>
     </w:p>
     <w:p>
       <w:pPr>
         <w:pStyle w:val="a9"/>
-        <w:ind w:leftChars="341" w:left="706" w:hangingChars="12" w:hanging="24"/>
-        <w:rPr>
-          <w:b/>
-          <w:color w:val="FF0000"/>
+        <w:numPr>
+          <w:ilvl w:val="0"/>
+          <w:numId w:val="15"/>
+        </w:numPr>
+        <w:rPr>
+          <w:b/>
+          <w:color w:val="000000" w:themeColor="text1"/>
         </w:rPr>
       </w:pPr>
     </w:p>
     <w:p>
       <w:pPr>
+        <w:pStyle w:val="a9"/>
+        <w:ind w:leftChars="341" w:left="706" w:hangingChars="12" w:hanging="24"/>
+        <w:rPr>
+          <w:b/>
+          <w:color w:val="FF0000"/>
+        </w:rPr>
+      </w:pPr>
+    </w:p>
+    <w:p>
+      <w:pPr>
         <w:pStyle w:val="3"/>
         <w:spacing w:after="240"/>
       </w:pPr>
@@ -7233,7 +7815,6 @@
         <w:rPr>
           <w:rFonts w:hint="eastAsia"/>
         </w:rPr>
-        <w:lastRenderedPageBreak/>
         <w:t xml:space="preserve">시스템 </w:t>
       </w:r>
       <w:r>
@@ -7244,237 +7825,1859 @@
       </w:r>
       <w:bookmarkEnd w:id="10"/>
     </w:p>
-    <w:tbl>
-      <w:tblPr>
-        <w:tblStyle w:val="a7"/>
-        <w:tblW w:w="0" w:type="auto"/>
-        <w:tblInd w:w="567" w:type="dxa"/>
-        <w:tblLook w:val="04A0" w:firstRow="1" w:lastRow="0" w:firstColumn="1" w:lastColumn="0" w:noHBand="0" w:noVBand="1"/>
-      </w:tblPr>
-      <w:tblGrid>
-        <w:gridCol w:w="8449"/>
-      </w:tblGrid>
-      <w:tr>
-        <w:tc>
-          <w:tcPr>
-            <w:tcW w:w="9224" w:type="dxa"/>
-          </w:tcPr>
-          <w:p>
-            <w:pPr>
-              <w:pStyle w:val="Para"/>
-              <w:ind w:left="0"/>
-              <w:rPr>
-                <w:rFonts w:ascii="굴림" w:eastAsia="굴림" w:hAnsi="굴림"/>
-                <w:b/>
-                <w:color w:val="4F81BD" w:themeColor="accent1"/>
-                <w:sz w:val="20"/>
-                <w:lang w:eastAsia="ko-KR"/>
-              </w:rPr>
-            </w:pPr>
-            <w:r>
-              <w:rPr>
-                <w:rFonts w:ascii="굴림" w:eastAsia="굴림" w:hAnsi="굴림" w:hint="eastAsia"/>
-                <w:b/>
-                <w:color w:val="4F81BD" w:themeColor="accent1"/>
-                <w:sz w:val="20"/>
-                <w:lang w:eastAsia="ko-KR"/>
-              </w:rPr>
-              <w:t>작성요령</w:t>
-            </w:r>
-            <w:r>
-              <w:rPr>
-                <w:rFonts w:ascii="굴림" w:eastAsia="굴림" w:hAnsi="굴림"/>
-                <w:b/>
-                <w:color w:val="4F81BD" w:themeColor="accent1"/>
-                <w:sz w:val="20"/>
-                <w:lang w:eastAsia="ko-KR"/>
-              </w:rPr>
-              <w:t xml:space="preserve"> (</w:t>
-            </w:r>
-            <w:r>
-              <w:rPr>
-                <w:rFonts w:ascii="굴림" w:eastAsia="굴림" w:hAnsi="굴림"/>
-                <w:b/>
-                <w:color w:val="4F81BD" w:themeColor="accent1"/>
-                <w:sz w:val="20"/>
-                <w:lang w:eastAsia="ko-KR"/>
-              </w:rPr>
-              <w:t>3</w:t>
-            </w:r>
-            <w:r>
-              <w:rPr>
-                <w:rFonts w:ascii="굴림" w:eastAsia="굴림" w:hAnsi="굴림"/>
-                <w:b/>
-                <w:color w:val="4F81BD" w:themeColor="accent1"/>
-                <w:sz w:val="20"/>
-                <w:lang w:eastAsia="ko-KR"/>
-              </w:rPr>
-              <w:t>0점)</w:t>
-            </w:r>
-          </w:p>
-          <w:p>
-            <w:pPr>
-              <w:pStyle w:val="Para"/>
-              <w:ind w:left="0"/>
-              <w:rPr>
-                <w:rFonts w:ascii="굴림" w:eastAsia="굴림" w:hAnsi="굴림"/>
-                <w:b/>
-                <w:color w:val="4F81BD" w:themeColor="accent1"/>
-                <w:sz w:val="20"/>
-                <w:lang w:eastAsia="ko-KR"/>
-              </w:rPr>
-            </w:pPr>
-            <w:r>
-              <w:rPr>
-                <w:rFonts w:ascii="굴림" w:eastAsia="굴림" w:hAnsi="굴림" w:hint="eastAsia"/>
-                <w:b/>
-                <w:color w:val="4F81BD" w:themeColor="accent1"/>
-                <w:sz w:val="20"/>
-                <w:lang w:eastAsia="ko-KR"/>
-              </w:rPr>
-              <w:t>프로젝트의 각 세부 목표의 주요 기능(알고리즘 등)에 대해서 기술한다.</w:t>
-            </w:r>
-            <w:r>
-              <w:rPr>
-                <w:rFonts w:ascii="굴림" w:eastAsia="굴림" w:hAnsi="굴림"/>
-                <w:b/>
-                <w:color w:val="4F81BD" w:themeColor="accent1"/>
-                <w:sz w:val="20"/>
-                <w:lang w:eastAsia="ko-KR"/>
-              </w:rPr>
-              <w:t xml:space="preserve"> </w:t>
-            </w:r>
-            <w:r>
-              <w:rPr>
-                <w:rFonts w:ascii="굴림" w:eastAsia="굴림" w:hAnsi="굴림" w:hint="eastAsia"/>
-                <w:b/>
-                <w:color w:val="4F81BD" w:themeColor="accent1"/>
-                <w:sz w:val="20"/>
-                <w:lang w:eastAsia="ko-KR"/>
-              </w:rPr>
-              <w:t>세부 목표별로 수정한 프로그램 소스 파일을 나열하고,</w:t>
-            </w:r>
-            <w:r>
-              <w:rPr>
-                <w:rFonts w:ascii="굴림" w:eastAsia="굴림" w:hAnsi="굴림"/>
-                <w:b/>
-                <w:color w:val="4F81BD" w:themeColor="accent1"/>
-                <w:sz w:val="20"/>
-                <w:lang w:eastAsia="ko-KR"/>
-              </w:rPr>
-              <w:t xml:space="preserve"> </w:t>
-            </w:r>
-            <w:r>
-              <w:rPr>
-                <w:rFonts w:ascii="굴림" w:eastAsia="굴림" w:hAnsi="굴림" w:hint="eastAsia"/>
-                <w:b/>
-                <w:color w:val="4F81BD" w:themeColor="accent1"/>
-                <w:sz w:val="20"/>
-                <w:lang w:eastAsia="ko-KR"/>
-              </w:rPr>
-              <w:t>해당 파일에서 세부 목표를 달성하기 위해 작성한 클래스/함수에 대해 나열하고,</w:t>
-            </w:r>
-            <w:r>
-              <w:rPr>
-                <w:rFonts w:ascii="굴림" w:eastAsia="굴림" w:hAnsi="굴림"/>
-                <w:b/>
-                <w:color w:val="4F81BD" w:themeColor="accent1"/>
-                <w:sz w:val="20"/>
-                <w:lang w:eastAsia="ko-KR"/>
-              </w:rPr>
-              <w:t xml:space="preserve"> </w:t>
-            </w:r>
-            <w:r>
-              <w:rPr>
-                <w:rFonts w:ascii="굴림" w:eastAsia="굴림" w:hAnsi="굴림" w:hint="eastAsia"/>
-                <w:b/>
-                <w:color w:val="4F81BD" w:themeColor="accent1"/>
-                <w:sz w:val="20"/>
-                <w:lang w:eastAsia="ko-KR"/>
-              </w:rPr>
-              <w:t xml:space="preserve">각 요소에 대해 간략한 설명을 </w:t>
-            </w:r>
-            <w:r>
-              <w:rPr>
-                <w:rFonts w:ascii="굴림" w:eastAsia="굴림" w:hAnsi="굴림" w:hint="eastAsia"/>
-                <w:b/>
-                <w:color w:val="4F81BD" w:themeColor="accent1"/>
-                <w:sz w:val="20"/>
-                <w:lang w:eastAsia="ko-KR"/>
-              </w:rPr>
-              <w:t>작성한다</w:t>
-            </w:r>
-            <w:r>
-              <w:rPr>
-                <w:rFonts w:ascii="굴림" w:eastAsia="굴림" w:hAnsi="굴림" w:hint="eastAsia"/>
-                <w:b/>
-                <w:color w:val="4F81BD" w:themeColor="accent1"/>
-                <w:sz w:val="20"/>
-                <w:lang w:eastAsia="ko-KR"/>
-              </w:rPr>
-              <w:t>.</w:t>
-            </w:r>
-            <w:r>
-              <w:rPr>
-                <w:rFonts w:ascii="굴림" w:eastAsia="굴림" w:hAnsi="굴림"/>
-                <w:b/>
-                <w:color w:val="4F81BD" w:themeColor="accent1"/>
-                <w:sz w:val="20"/>
-                <w:lang w:eastAsia="ko-KR"/>
-              </w:rPr>
-              <w:t xml:space="preserve"> </w:t>
-            </w:r>
-            <w:r>
-              <w:rPr>
-                <w:rFonts w:ascii="굴림" w:eastAsia="굴림" w:hAnsi="굴림" w:hint="eastAsia"/>
-                <w:b/>
-                <w:color w:val="4F81BD" w:themeColor="accent1"/>
-                <w:sz w:val="20"/>
-                <w:lang w:eastAsia="ko-KR"/>
-              </w:rPr>
-              <w:t xml:space="preserve">또한 </w:t>
-            </w:r>
-            <w:r>
-              <w:rPr>
-                <w:rFonts w:ascii="굴림" w:eastAsia="굴림" w:hAnsi="굴림" w:hint="eastAsia"/>
-                <w:b/>
-                <w:color w:val="4F81BD" w:themeColor="accent1"/>
-                <w:sz w:val="20"/>
-                <w:lang w:eastAsia="ko-KR"/>
-              </w:rPr>
-              <w:t xml:space="preserve">각 요소의 </w:t>
-            </w:r>
-            <w:r>
-              <w:rPr>
-                <w:rFonts w:ascii="굴림" w:eastAsia="굴림" w:hAnsi="굴림" w:hint="eastAsia"/>
-                <w:b/>
-                <w:color w:val="4F81BD" w:themeColor="accent1"/>
-                <w:sz w:val="20"/>
-                <w:lang w:eastAsia="ko-KR"/>
-              </w:rPr>
-              <w:t>개발자를 명시</w:t>
-            </w:r>
-            <w:r>
-              <w:rPr>
-                <w:rFonts w:ascii="굴림" w:eastAsia="굴림" w:hAnsi="굴림" w:hint="eastAsia"/>
-                <w:b/>
-                <w:color w:val="4F81BD" w:themeColor="accent1"/>
-                <w:sz w:val="20"/>
-                <w:lang w:eastAsia="ko-KR"/>
-              </w:rPr>
-              <w:t>한다.</w:t>
-            </w:r>
-          </w:p>
-        </w:tc>
-      </w:tr>
-    </w:tbl>
     <w:p>
       <w:pPr>
         <w:pStyle w:val="Para"/>
         <w:rPr>
           <w:rFonts w:ascii="굴림" w:eastAsia="굴림" w:hAnsi="굴림"/>
           <w:b/>
-          <w:color w:val="FF0000"/>
+          <w:color w:val="000000" w:themeColor="text1"/>
+          <w:sz w:val="20"/>
+          <w:lang w:eastAsia="ko-KR"/>
+        </w:rPr>
+      </w:pPr>
+      <w:r>
+        <w:rPr>
+          <w:rFonts w:ascii="굴림" w:eastAsia="굴림" w:hAnsi="굴림" w:hint="eastAsia"/>
+          <w:b/>
+          <w:color w:val="000000" w:themeColor="text1"/>
+          <w:sz w:val="20"/>
+          <w:lang w:eastAsia="ko-KR"/>
+        </w:rPr>
+        <w:t xml:space="preserve">제시된 과제인 </w:t>
+      </w:r>
+      <w:r>
+        <w:rPr>
+          <w:rFonts w:ascii="굴림" w:eastAsia="굴림" w:hAnsi="굴림"/>
+          <w:b/>
+          <w:color w:val="000000" w:themeColor="text1"/>
+          <w:sz w:val="20"/>
+          <w:lang w:eastAsia="ko-KR"/>
+        </w:rPr>
+        <w:t>Snake-game</w:t>
+      </w:r>
+      <w:r>
+        <w:rPr>
+          <w:rFonts w:ascii="굴림" w:eastAsia="굴림" w:hAnsi="굴림" w:hint="eastAsia"/>
+          <w:b/>
+          <w:color w:val="000000" w:themeColor="text1"/>
+          <w:sz w:val="20"/>
+          <w:lang w:eastAsia="ko-KR"/>
+        </w:rPr>
+        <w:t>을 구현하고,</w:t>
+      </w:r>
+      <w:r>
+        <w:rPr>
+          <w:rFonts w:ascii="굴림" w:eastAsia="굴림" w:hAnsi="굴림"/>
+          <w:b/>
+          <w:color w:val="000000" w:themeColor="text1"/>
+          <w:sz w:val="20"/>
+          <w:lang w:eastAsia="ko-KR"/>
+        </w:rPr>
+        <w:t xml:space="preserve"> STL</w:t>
+      </w:r>
+      <w:r>
+        <w:rPr>
+          <w:rFonts w:ascii="굴림" w:eastAsia="굴림" w:hAnsi="굴림" w:hint="eastAsia"/>
+          <w:b/>
+          <w:color w:val="000000" w:themeColor="text1"/>
+          <w:sz w:val="20"/>
+          <w:lang w:eastAsia="ko-KR"/>
+        </w:rPr>
+        <w:t xml:space="preserve"> 및 </w:t>
+      </w:r>
+      <w:proofErr w:type="spellStart"/>
+      <w:r>
+        <w:rPr>
+          <w:rFonts w:ascii="굴림" w:eastAsia="굴림" w:hAnsi="굴림"/>
+          <w:b/>
+          <w:color w:val="000000" w:themeColor="text1"/>
+          <w:sz w:val="20"/>
+          <w:lang w:eastAsia="ko-KR"/>
+        </w:rPr>
+        <w:t>ncurses</w:t>
+      </w:r>
+      <w:r>
+        <w:rPr>
+          <w:rFonts w:ascii="굴림" w:eastAsia="굴림" w:hAnsi="굴림" w:hint="eastAsia"/>
+          <w:b/>
+          <w:color w:val="000000" w:themeColor="text1"/>
+          <w:sz w:val="20"/>
+          <w:lang w:eastAsia="ko-KR"/>
+        </w:rPr>
+        <w:t>를</w:t>
+      </w:r>
+      <w:proofErr w:type="spellEnd"/>
+      <w:r>
+        <w:rPr>
+          <w:rFonts w:ascii="굴림" w:eastAsia="굴림" w:hAnsi="굴림" w:hint="eastAsia"/>
+          <w:b/>
+          <w:color w:val="000000" w:themeColor="text1"/>
+          <w:sz w:val="20"/>
+          <w:lang w:eastAsia="ko-KR"/>
+        </w:rPr>
+        <w:t xml:space="preserve"> 쉽게 다루기 위한 </w:t>
+      </w:r>
+      <w:r>
+        <w:rPr>
+          <w:rFonts w:ascii="굴림" w:eastAsia="굴림" w:hAnsi="굴림"/>
+          <w:b/>
+          <w:color w:val="000000" w:themeColor="text1"/>
+          <w:sz w:val="20"/>
+          <w:lang w:eastAsia="ko-KR"/>
+        </w:rPr>
+        <w:t>Wrapper class</w:t>
+      </w:r>
+      <w:r>
+        <w:rPr>
+          <w:rFonts w:ascii="굴림" w:eastAsia="굴림" w:hAnsi="굴림" w:hint="eastAsia"/>
+          <w:b/>
+          <w:color w:val="000000" w:themeColor="text1"/>
+          <w:sz w:val="20"/>
+          <w:lang w:eastAsia="ko-KR"/>
+        </w:rPr>
+        <w:t>와 관련된 코드를 기술합니다.</w:t>
+      </w:r>
+    </w:p>
+    <w:p>
+      <w:pPr>
+        <w:pStyle w:val="Para"/>
+        <w:numPr>
+          <w:ilvl w:val="0"/>
+          <w:numId w:val="14"/>
+        </w:numPr>
+        <w:rPr>
+          <w:rFonts w:ascii="굴림" w:eastAsia="굴림" w:hAnsi="굴림"/>
+          <w:b/>
+          <w:color w:val="000000" w:themeColor="text1"/>
+          <w:sz w:val="20"/>
+          <w:lang w:eastAsia="ko-KR"/>
+        </w:rPr>
+      </w:pPr>
+      <w:r>
+        <w:rPr>
+          <w:rFonts w:ascii="굴림" w:eastAsia="굴림" w:hAnsi="굴림"/>
+          <w:b/>
+          <w:color w:val="000000" w:themeColor="text1"/>
+          <w:sz w:val="20"/>
+          <w:lang w:eastAsia="ko-KR"/>
+        </w:rPr>
+        <w:t>Wrapper class</w:t>
+      </w:r>
+      <w:r>
+        <w:rPr>
+          <w:rFonts w:ascii="굴림" w:eastAsia="굴림" w:hAnsi="굴림" w:hint="eastAsia"/>
+          <w:b/>
+          <w:color w:val="000000" w:themeColor="text1"/>
+          <w:sz w:val="20"/>
+          <w:lang w:eastAsia="ko-KR"/>
+        </w:rPr>
+        <w:t>의 구현</w:t>
+      </w:r>
+      <w:r>
+        <w:rPr>
+          <w:rFonts w:ascii="굴림" w:eastAsia="굴림" w:hAnsi="굴림" w:hint="eastAsia"/>
+          <w:b/>
+          <w:color w:val="000000" w:themeColor="text1"/>
+          <w:sz w:val="20"/>
+          <w:lang w:eastAsia="ko-KR"/>
+        </w:rPr>
+        <w:t xml:space="preserve"> :</w:t>
+      </w:r>
+      <w:r>
+        <w:rPr>
+          <w:rFonts w:ascii="굴림" w:eastAsia="굴림" w:hAnsi="굴림"/>
+          <w:b/>
+          <w:color w:val="000000" w:themeColor="text1"/>
+          <w:sz w:val="20"/>
+          <w:lang w:eastAsia="ko-KR"/>
+        </w:rPr>
+        <w:t xml:space="preserve"> </w:t>
+      </w:r>
+      <w:r>
+        <w:rPr>
+          <w:rFonts w:ascii="굴림" w:eastAsia="굴림" w:hAnsi="굴림" w:hint="eastAsia"/>
+          <w:b/>
+          <w:color w:val="000000" w:themeColor="text1"/>
+          <w:sz w:val="20"/>
+          <w:lang w:eastAsia="ko-KR"/>
+        </w:rPr>
+        <w:t>게임화면,</w:t>
+      </w:r>
+      <w:r>
+        <w:rPr>
+          <w:rFonts w:ascii="굴림" w:eastAsia="굴림" w:hAnsi="굴림"/>
+          <w:b/>
+          <w:color w:val="000000" w:themeColor="text1"/>
+          <w:sz w:val="20"/>
+          <w:lang w:eastAsia="ko-KR"/>
+        </w:rPr>
+        <w:t xml:space="preserve"> </w:t>
+      </w:r>
+      <w:r>
+        <w:rPr>
+          <w:rFonts w:ascii="굴림" w:eastAsia="굴림" w:hAnsi="굴림" w:hint="eastAsia"/>
+          <w:b/>
+          <w:color w:val="000000" w:themeColor="text1"/>
+          <w:sz w:val="20"/>
+          <w:lang w:eastAsia="ko-KR"/>
+        </w:rPr>
+        <w:t>스코어보드</w:t>
+      </w:r>
+      <w:r>
+        <w:rPr>
+          <w:rFonts w:ascii="굴림" w:eastAsia="굴림" w:hAnsi="굴림"/>
+          <w:b/>
+          <w:color w:val="000000" w:themeColor="text1"/>
+          <w:sz w:val="20"/>
+          <w:lang w:eastAsia="ko-KR"/>
+        </w:rPr>
+        <w:t xml:space="preserve"> </w:t>
+      </w:r>
+      <w:r>
+        <w:rPr>
+          <w:rFonts w:ascii="굴림" w:eastAsia="굴림" w:hAnsi="굴림" w:hint="eastAsia"/>
+          <w:b/>
+          <w:color w:val="000000" w:themeColor="text1"/>
+          <w:sz w:val="20"/>
+          <w:lang w:eastAsia="ko-KR"/>
+        </w:rPr>
+        <w:t xml:space="preserve">및 게임목표 화면을 구현하기 위해 </w:t>
+      </w:r>
+      <w:proofErr w:type="spellStart"/>
+      <w:r>
+        <w:rPr>
+          <w:rFonts w:ascii="굴림" w:eastAsia="굴림" w:hAnsi="굴림"/>
+          <w:b/>
+          <w:color w:val="000000" w:themeColor="text1"/>
+          <w:sz w:val="20"/>
+          <w:lang w:eastAsia="ko-KR"/>
+        </w:rPr>
+        <w:t>ncurses</w:t>
+      </w:r>
+      <w:proofErr w:type="spellEnd"/>
+      <w:r>
+        <w:rPr>
+          <w:rFonts w:ascii="굴림" w:eastAsia="굴림" w:hAnsi="굴림" w:hint="eastAsia"/>
+          <w:b/>
+          <w:color w:val="000000" w:themeColor="text1"/>
+          <w:sz w:val="20"/>
+          <w:lang w:eastAsia="ko-KR"/>
+        </w:rPr>
+        <w:t xml:space="preserve">의 </w:t>
+      </w:r>
+      <w:r>
+        <w:rPr>
+          <w:rFonts w:ascii="굴림" w:eastAsia="굴림" w:hAnsi="굴림"/>
+          <w:b/>
+          <w:color w:val="000000" w:themeColor="text1"/>
+          <w:sz w:val="20"/>
+          <w:lang w:eastAsia="ko-KR"/>
+        </w:rPr>
+        <w:t>WINDOW</w:t>
+      </w:r>
+      <w:proofErr w:type="spellStart"/>
+      <w:r>
+        <w:rPr>
+          <w:rFonts w:ascii="굴림" w:eastAsia="굴림" w:hAnsi="굴림" w:hint="eastAsia"/>
+          <w:b/>
+          <w:color w:val="000000" w:themeColor="text1"/>
+          <w:sz w:val="20"/>
+          <w:lang w:eastAsia="ko-KR"/>
+        </w:rPr>
+        <w:t>를</w:t>
+      </w:r>
+      <w:proofErr w:type="spellEnd"/>
+      <w:r>
+        <w:rPr>
+          <w:rFonts w:ascii="굴림" w:eastAsia="굴림" w:hAnsi="굴림" w:hint="eastAsia"/>
+          <w:b/>
+          <w:color w:val="000000" w:themeColor="text1"/>
+          <w:sz w:val="20"/>
+          <w:lang w:eastAsia="ko-KR"/>
+        </w:rPr>
+        <w:t xml:space="preserve"> 사용합니다.</w:t>
+      </w:r>
+      <w:r>
+        <w:rPr>
+          <w:rFonts w:ascii="굴림" w:eastAsia="굴림" w:hAnsi="굴림"/>
+          <w:b/>
+          <w:color w:val="000000" w:themeColor="text1"/>
+          <w:sz w:val="20"/>
+          <w:lang w:eastAsia="ko-KR"/>
+        </w:rPr>
+        <w:t xml:space="preserve"> </w:t>
+      </w:r>
+      <w:r>
+        <w:rPr>
+          <w:rFonts w:ascii="굴림" w:eastAsia="굴림" w:hAnsi="굴림" w:hint="eastAsia"/>
+          <w:b/>
+          <w:color w:val="000000" w:themeColor="text1"/>
+          <w:sz w:val="20"/>
+          <w:lang w:eastAsia="ko-KR"/>
+        </w:rPr>
+        <w:t xml:space="preserve">이 </w:t>
+      </w:r>
+      <w:r>
+        <w:rPr>
+          <w:rFonts w:ascii="굴림" w:eastAsia="굴림" w:hAnsi="굴림"/>
+          <w:b/>
+          <w:color w:val="000000" w:themeColor="text1"/>
+          <w:sz w:val="20"/>
+          <w:lang w:eastAsia="ko-KR"/>
+        </w:rPr>
+        <w:t>WINDOW</w:t>
+      </w:r>
+      <w:proofErr w:type="spellStart"/>
+      <w:r>
+        <w:rPr>
+          <w:rFonts w:ascii="굴림" w:eastAsia="굴림" w:hAnsi="굴림" w:hint="eastAsia"/>
+          <w:b/>
+          <w:color w:val="000000" w:themeColor="text1"/>
+          <w:sz w:val="20"/>
+          <w:lang w:eastAsia="ko-KR"/>
+        </w:rPr>
+        <w:t>를</w:t>
+      </w:r>
+      <w:proofErr w:type="spellEnd"/>
+      <w:r>
+        <w:rPr>
+          <w:rFonts w:ascii="굴림" w:eastAsia="굴림" w:hAnsi="굴림" w:hint="eastAsia"/>
+          <w:b/>
+          <w:color w:val="000000" w:themeColor="text1"/>
+          <w:sz w:val="20"/>
+          <w:lang w:eastAsia="ko-KR"/>
+        </w:rPr>
+        <w:t xml:space="preserve"> 다루는 </w:t>
+      </w:r>
+      <w:r>
+        <w:rPr>
+          <w:rFonts w:ascii="굴림" w:eastAsia="굴림" w:hAnsi="굴림"/>
+          <w:b/>
+          <w:color w:val="000000" w:themeColor="text1"/>
+          <w:sz w:val="20"/>
+          <w:lang w:eastAsia="ko-KR"/>
+        </w:rPr>
+        <w:t>Wrapper class</w:t>
+      </w:r>
+      <w:r>
+        <w:rPr>
+          <w:rFonts w:ascii="굴림" w:eastAsia="굴림" w:hAnsi="굴림" w:hint="eastAsia"/>
+          <w:b/>
+          <w:color w:val="000000" w:themeColor="text1"/>
+          <w:sz w:val="20"/>
+          <w:lang w:eastAsia="ko-KR"/>
+        </w:rPr>
+        <w:t xml:space="preserve">인 </w:t>
+      </w:r>
+      <w:r>
+        <w:rPr>
+          <w:rFonts w:ascii="굴림" w:eastAsia="굴림" w:hAnsi="굴림"/>
+          <w:b/>
+          <w:color w:val="000000" w:themeColor="text1"/>
+          <w:sz w:val="20"/>
+          <w:lang w:eastAsia="ko-KR"/>
+        </w:rPr>
+        <w:t>Window class</w:t>
+      </w:r>
+      <w:proofErr w:type="spellStart"/>
+      <w:r>
+        <w:rPr>
+          <w:rFonts w:ascii="굴림" w:eastAsia="굴림" w:hAnsi="굴림" w:hint="eastAsia"/>
+          <w:b/>
+          <w:color w:val="000000" w:themeColor="text1"/>
+          <w:sz w:val="20"/>
+          <w:lang w:eastAsia="ko-KR"/>
+        </w:rPr>
+        <w:t>를</w:t>
+      </w:r>
+      <w:proofErr w:type="spellEnd"/>
+      <w:r>
+        <w:rPr>
+          <w:rFonts w:ascii="굴림" w:eastAsia="굴림" w:hAnsi="굴림" w:hint="eastAsia"/>
+          <w:b/>
+          <w:color w:val="000000" w:themeColor="text1"/>
+          <w:sz w:val="20"/>
+          <w:lang w:eastAsia="ko-KR"/>
+        </w:rPr>
+        <w:t xml:space="preserve"> 구현하였습니다.</w:t>
+      </w:r>
+      <w:r>
+        <w:rPr>
+          <w:rFonts w:ascii="굴림" w:eastAsia="굴림" w:hAnsi="굴림"/>
+          <w:b/>
+          <w:color w:val="000000" w:themeColor="text1"/>
+          <w:sz w:val="20"/>
+          <w:lang w:eastAsia="ko-KR"/>
+        </w:rPr>
+        <w:t xml:space="preserve"> </w:t>
+      </w:r>
+      <w:r>
+        <w:rPr>
+          <w:rFonts w:ascii="굴림" w:eastAsia="굴림" w:hAnsi="굴림" w:hint="eastAsia"/>
+          <w:b/>
+          <w:color w:val="000000" w:themeColor="text1"/>
+          <w:sz w:val="20"/>
+          <w:lang w:eastAsia="ko-KR"/>
+        </w:rPr>
+        <w:t xml:space="preserve">해당 </w:t>
+      </w:r>
+      <w:r>
+        <w:rPr>
+          <w:rFonts w:ascii="굴림" w:eastAsia="굴림" w:hAnsi="굴림"/>
+          <w:b/>
+          <w:color w:val="000000" w:themeColor="text1"/>
+          <w:sz w:val="20"/>
+          <w:lang w:eastAsia="ko-KR"/>
+        </w:rPr>
+        <w:t>Window class</w:t>
+      </w:r>
+      <w:r>
+        <w:rPr>
+          <w:rFonts w:ascii="굴림" w:eastAsia="굴림" w:hAnsi="굴림" w:hint="eastAsia"/>
+          <w:b/>
+          <w:color w:val="000000" w:themeColor="text1"/>
+          <w:sz w:val="20"/>
+          <w:lang w:eastAsia="ko-KR"/>
+        </w:rPr>
+        <w:t xml:space="preserve">는 </w:t>
+      </w:r>
+      <w:r>
+        <w:rPr>
+          <w:rFonts w:ascii="굴림" w:eastAsia="굴림" w:hAnsi="굴림"/>
+          <w:b/>
+          <w:color w:val="000000" w:themeColor="text1"/>
+          <w:sz w:val="20"/>
+          <w:lang w:eastAsia="ko-KR"/>
+        </w:rPr>
+        <w:t>WINDOW</w:t>
+      </w:r>
+      <w:r>
+        <w:rPr>
+          <w:rFonts w:ascii="굴림" w:eastAsia="굴림" w:hAnsi="굴림" w:hint="eastAsia"/>
+          <w:b/>
+          <w:color w:val="000000" w:themeColor="text1"/>
+          <w:sz w:val="20"/>
+          <w:lang w:eastAsia="ko-KR"/>
+        </w:rPr>
+        <w:t xml:space="preserve">의 내부 크기와 시작 </w:t>
+      </w:r>
+      <w:proofErr w:type="spellStart"/>
+      <w:r>
+        <w:rPr>
+          <w:rFonts w:ascii="굴림" w:eastAsia="굴림" w:hAnsi="굴림"/>
+          <w:b/>
+          <w:color w:val="000000" w:themeColor="text1"/>
+          <w:sz w:val="20"/>
+          <w:lang w:eastAsia="ko-KR"/>
+        </w:rPr>
+        <w:t>x,y</w:t>
+      </w:r>
+      <w:proofErr w:type="spellEnd"/>
+      <w:r>
+        <w:rPr>
+          <w:rFonts w:ascii="굴림" w:eastAsia="굴림" w:hAnsi="굴림" w:hint="eastAsia"/>
+          <w:b/>
+          <w:color w:val="000000" w:themeColor="text1"/>
+          <w:sz w:val="20"/>
+          <w:lang w:eastAsia="ko-KR"/>
+        </w:rPr>
+        <w:t xml:space="preserve">좌표를 받아 해당 영역에 </w:t>
+      </w:r>
+      <w:r>
+        <w:rPr>
+          <w:rFonts w:ascii="굴림" w:eastAsia="굴림" w:hAnsi="굴림"/>
+          <w:b/>
+          <w:color w:val="000000" w:themeColor="text1"/>
+          <w:sz w:val="20"/>
+          <w:lang w:eastAsia="ko-KR"/>
+        </w:rPr>
+        <w:t>WINDOW</w:t>
+      </w:r>
+      <w:proofErr w:type="spellStart"/>
+      <w:r>
+        <w:rPr>
+          <w:rFonts w:ascii="굴림" w:eastAsia="굴림" w:hAnsi="굴림" w:hint="eastAsia"/>
+          <w:b/>
+          <w:color w:val="000000" w:themeColor="text1"/>
+          <w:sz w:val="20"/>
+          <w:lang w:eastAsia="ko-KR"/>
+        </w:rPr>
+        <w:t>를</w:t>
+      </w:r>
+      <w:proofErr w:type="spellEnd"/>
+      <w:r>
+        <w:rPr>
+          <w:rFonts w:ascii="굴림" w:eastAsia="굴림" w:hAnsi="굴림"/>
+          <w:b/>
+          <w:color w:val="000000" w:themeColor="text1"/>
+          <w:sz w:val="20"/>
+          <w:lang w:eastAsia="ko-KR"/>
+        </w:rPr>
+        <w:t xml:space="preserve"> </w:t>
+      </w:r>
+      <w:r>
+        <w:rPr>
+          <w:rFonts w:ascii="굴림" w:eastAsia="굴림" w:hAnsi="굴림" w:hint="eastAsia"/>
+          <w:b/>
+          <w:color w:val="000000" w:themeColor="text1"/>
+          <w:sz w:val="20"/>
+          <w:lang w:eastAsia="ko-KR"/>
+        </w:rPr>
+        <w:t>생성합니다.</w:t>
+      </w:r>
+      <w:r>
+        <w:rPr>
+          <w:rFonts w:ascii="굴림" w:eastAsia="굴림" w:hAnsi="굴림"/>
+          <w:b/>
+          <w:color w:val="000000" w:themeColor="text1"/>
+          <w:sz w:val="20"/>
+          <w:lang w:eastAsia="ko-KR"/>
+        </w:rPr>
+        <w:t xml:space="preserve"> </w:t>
+      </w:r>
+      <w:r>
+        <w:rPr>
+          <w:rFonts w:ascii="굴림" w:eastAsia="굴림" w:hAnsi="굴림" w:hint="eastAsia"/>
+          <w:b/>
+          <w:color w:val="000000" w:themeColor="text1"/>
+          <w:sz w:val="20"/>
+          <w:lang w:eastAsia="ko-KR"/>
+        </w:rPr>
+        <w:t>해당 코드는 팀장 최진우가 제작하였습니다.</w:t>
+      </w:r>
+    </w:p>
+    <w:p>
+      <w:pPr>
+        <w:pStyle w:val="Para"/>
+        <w:numPr>
+          <w:ilvl w:val="0"/>
+          <w:numId w:val="14"/>
+        </w:numPr>
+        <w:rPr>
+          <w:rFonts w:ascii="굴림" w:eastAsia="굴림" w:hAnsi="굴림"/>
+          <w:b/>
+          <w:color w:val="000000" w:themeColor="text1"/>
+          <w:sz w:val="20"/>
+          <w:lang w:eastAsia="ko-KR"/>
+        </w:rPr>
+      </w:pPr>
+      <w:r>
+        <w:rPr>
+          <w:rFonts w:ascii="굴림" w:eastAsia="굴림" w:hAnsi="굴림"/>
+          <w:b/>
+          <w:color w:val="000000" w:themeColor="text1"/>
+          <w:sz w:val="20"/>
+          <w:lang w:eastAsia="ko-KR"/>
+        </w:rPr>
+        <w:t>Map class</w:t>
+      </w:r>
+      <w:r>
+        <w:rPr>
+          <w:rFonts w:ascii="굴림" w:eastAsia="굴림" w:hAnsi="굴림" w:hint="eastAsia"/>
+          <w:b/>
+          <w:color w:val="000000" w:themeColor="text1"/>
+          <w:sz w:val="20"/>
+          <w:lang w:eastAsia="ko-KR"/>
+        </w:rPr>
+        <w:t xml:space="preserve">및 </w:t>
+      </w:r>
+      <w:r>
+        <w:rPr>
+          <w:rFonts w:ascii="굴림" w:eastAsia="굴림" w:hAnsi="굴림"/>
+          <w:b/>
+          <w:color w:val="000000" w:themeColor="text1"/>
+          <w:sz w:val="20"/>
+          <w:lang w:eastAsia="ko-KR"/>
+        </w:rPr>
+        <w:t xml:space="preserve">Snake class, </w:t>
+      </w:r>
+      <w:proofErr w:type="spellStart"/>
+      <w:r>
+        <w:rPr>
+          <w:rFonts w:ascii="굴림" w:eastAsia="굴림" w:hAnsi="굴림"/>
+          <w:b/>
+          <w:color w:val="000000" w:themeColor="text1"/>
+          <w:sz w:val="20"/>
+          <w:lang w:eastAsia="ko-KR"/>
+        </w:rPr>
+        <w:t>MainWindow</w:t>
+      </w:r>
+      <w:proofErr w:type="spellEnd"/>
+      <w:r>
+        <w:rPr>
+          <w:rFonts w:ascii="굴림" w:eastAsia="굴림" w:hAnsi="굴림"/>
+          <w:b/>
+          <w:color w:val="000000" w:themeColor="text1"/>
+          <w:sz w:val="20"/>
+          <w:lang w:eastAsia="ko-KR"/>
+        </w:rPr>
+        <w:t xml:space="preserve"> class</w:t>
+      </w:r>
+      <w:r>
+        <w:rPr>
+          <w:rFonts w:ascii="굴림" w:eastAsia="굴림" w:hAnsi="굴림" w:hint="eastAsia"/>
+          <w:b/>
+          <w:color w:val="000000" w:themeColor="text1"/>
+          <w:sz w:val="20"/>
+          <w:lang w:eastAsia="ko-KR"/>
+        </w:rPr>
+        <w:t xml:space="preserve"> 구현</w:t>
+      </w:r>
+      <w:r>
+        <w:rPr>
+          <w:rFonts w:ascii="굴림" w:eastAsia="굴림" w:hAnsi="굴림"/>
+          <w:b/>
+          <w:color w:val="000000" w:themeColor="text1"/>
+          <w:sz w:val="20"/>
+          <w:lang w:eastAsia="ko-KR"/>
+        </w:rPr>
+        <w:t xml:space="preserve"> : Map</w:t>
+      </w:r>
+      <w:r>
+        <w:rPr>
+          <w:rFonts w:ascii="굴림" w:eastAsia="굴림" w:hAnsi="굴림" w:hint="eastAsia"/>
+          <w:b/>
+          <w:color w:val="000000" w:themeColor="text1"/>
+          <w:sz w:val="20"/>
+          <w:lang w:eastAsia="ko-KR"/>
+        </w:rPr>
+        <w:t xml:space="preserve"> </w:t>
+      </w:r>
+      <w:r>
+        <w:rPr>
+          <w:rFonts w:ascii="굴림" w:eastAsia="굴림" w:hAnsi="굴림"/>
+          <w:b/>
+          <w:color w:val="000000" w:themeColor="text1"/>
+          <w:sz w:val="20"/>
+          <w:lang w:eastAsia="ko-KR"/>
+        </w:rPr>
+        <w:t>class</w:t>
+      </w:r>
+      <w:r>
+        <w:rPr>
+          <w:rFonts w:ascii="굴림" w:eastAsia="굴림" w:hAnsi="굴림" w:hint="eastAsia"/>
+          <w:b/>
+          <w:color w:val="000000" w:themeColor="text1"/>
+          <w:sz w:val="20"/>
+          <w:lang w:eastAsia="ko-KR"/>
+        </w:rPr>
+        <w:t xml:space="preserve">는 게임 진행에 있어 필요한 </w:t>
+      </w:r>
+      <w:r>
+        <w:rPr>
+          <w:rFonts w:ascii="굴림" w:eastAsia="굴림" w:hAnsi="굴림"/>
+          <w:b/>
+          <w:color w:val="000000" w:themeColor="text1"/>
+          <w:sz w:val="20"/>
+          <w:lang w:eastAsia="ko-KR"/>
+        </w:rPr>
+        <w:t>2</w:t>
+      </w:r>
+      <w:r>
+        <w:rPr>
+          <w:rFonts w:ascii="굴림" w:eastAsia="굴림" w:hAnsi="굴림" w:hint="eastAsia"/>
+          <w:b/>
+          <w:color w:val="000000" w:themeColor="text1"/>
+          <w:sz w:val="20"/>
+          <w:lang w:eastAsia="ko-KR"/>
+        </w:rPr>
+        <w:t xml:space="preserve">차원 배열 데이터필드와 </w:t>
+      </w:r>
+      <w:r>
+        <w:rPr>
+          <w:rFonts w:ascii="굴림" w:eastAsia="굴림" w:hAnsi="굴림"/>
+          <w:b/>
+          <w:color w:val="000000" w:themeColor="text1"/>
+          <w:sz w:val="20"/>
+          <w:lang w:eastAsia="ko-KR"/>
+        </w:rPr>
+        <w:t>Wall</w:t>
+      </w:r>
+      <w:r>
+        <w:rPr>
+          <w:rFonts w:ascii="굴림" w:eastAsia="굴림" w:hAnsi="굴림" w:hint="eastAsia"/>
+          <w:b/>
+          <w:color w:val="000000" w:themeColor="text1"/>
+          <w:sz w:val="20"/>
+          <w:lang w:eastAsia="ko-KR"/>
+        </w:rPr>
+        <w:t xml:space="preserve"> 좌표의 </w:t>
+      </w:r>
+      <w:r>
+        <w:rPr>
+          <w:rFonts w:ascii="굴림" w:eastAsia="굴림" w:hAnsi="굴림"/>
+          <w:b/>
+          <w:color w:val="000000" w:themeColor="text1"/>
+          <w:sz w:val="20"/>
+          <w:lang w:eastAsia="ko-KR"/>
+        </w:rPr>
+        <w:t xml:space="preserve">std::list, </w:t>
+      </w:r>
+      <w:r>
+        <w:rPr>
+          <w:rFonts w:ascii="굴림" w:eastAsia="굴림" w:hAnsi="굴림" w:hint="eastAsia"/>
+          <w:b/>
+          <w:color w:val="000000" w:themeColor="text1"/>
+          <w:sz w:val="20"/>
+          <w:lang w:eastAsia="ko-KR"/>
+        </w:rPr>
+        <w:t xml:space="preserve">이외 각종 </w:t>
+      </w:r>
+      <w:r>
+        <w:rPr>
+          <w:rFonts w:ascii="굴림" w:eastAsia="굴림" w:hAnsi="굴림"/>
+          <w:b/>
+          <w:color w:val="000000" w:themeColor="text1"/>
+          <w:sz w:val="20"/>
+          <w:lang w:eastAsia="ko-KR"/>
+        </w:rPr>
+        <w:t>flag</w:t>
+      </w:r>
+      <w:r>
+        <w:rPr>
+          <w:rFonts w:ascii="굴림" w:eastAsia="굴림" w:hAnsi="굴림" w:hint="eastAsia"/>
+          <w:b/>
+          <w:color w:val="000000" w:themeColor="text1"/>
+          <w:sz w:val="20"/>
+          <w:lang w:eastAsia="ko-KR"/>
+        </w:rPr>
+        <w:t>가 구현되어 있습니다.</w:t>
+      </w:r>
+      <w:r>
+        <w:rPr>
+          <w:rFonts w:ascii="굴림" w:eastAsia="굴림" w:hAnsi="굴림"/>
+          <w:b/>
+          <w:color w:val="000000" w:themeColor="text1"/>
+          <w:sz w:val="20"/>
+          <w:lang w:eastAsia="ko-KR"/>
+        </w:rPr>
+        <w:t xml:space="preserve"> </w:t>
+      </w:r>
+      <w:r>
+        <w:rPr>
+          <w:rFonts w:ascii="굴림" w:eastAsia="굴림" w:hAnsi="굴림" w:hint="eastAsia"/>
+          <w:b/>
+          <w:color w:val="000000" w:themeColor="text1"/>
+          <w:sz w:val="20"/>
+          <w:lang w:eastAsia="ko-KR"/>
+        </w:rPr>
+        <w:t xml:space="preserve">또한 </w:t>
+      </w:r>
+      <w:r>
+        <w:rPr>
+          <w:rFonts w:ascii="굴림" w:eastAsia="굴림" w:hAnsi="굴림"/>
+          <w:b/>
+          <w:color w:val="000000" w:themeColor="text1"/>
+          <w:sz w:val="20"/>
+          <w:lang w:eastAsia="ko-KR"/>
+        </w:rPr>
+        <w:t>Snake class</w:t>
+      </w:r>
+      <w:r>
+        <w:rPr>
+          <w:rFonts w:ascii="굴림" w:eastAsia="굴림" w:hAnsi="굴림" w:hint="eastAsia"/>
+          <w:b/>
+          <w:color w:val="000000" w:themeColor="text1"/>
+          <w:sz w:val="20"/>
+          <w:lang w:eastAsia="ko-KR"/>
+        </w:rPr>
+        <w:t xml:space="preserve">는 </w:t>
+      </w:r>
+      <w:proofErr w:type="spellStart"/>
+      <w:r>
+        <w:rPr>
+          <w:rFonts w:ascii="굴림" w:eastAsia="굴림" w:hAnsi="굴림"/>
+          <w:b/>
+          <w:color w:val="000000" w:themeColor="text1"/>
+          <w:sz w:val="20"/>
+          <w:lang w:eastAsia="ko-KR"/>
+        </w:rPr>
+        <w:t>SnakeHea</w:t>
+      </w:r>
+      <w:proofErr w:type="spellEnd"/>
+      <w:r>
+        <w:rPr>
+          <w:rFonts w:ascii="굴림" w:eastAsia="굴림" w:hAnsi="굴림" w:hint="eastAsia"/>
+          <w:b/>
+          <w:color w:val="000000" w:themeColor="text1"/>
+          <w:sz w:val="20"/>
+          <w:lang w:eastAsia="ko-KR"/>
+        </w:rPr>
+        <w:t xml:space="preserve">와 </w:t>
+      </w:r>
+      <w:proofErr w:type="spellStart"/>
+      <w:r>
+        <w:rPr>
+          <w:rFonts w:ascii="굴림" w:eastAsia="굴림" w:hAnsi="굴림"/>
+          <w:b/>
+          <w:color w:val="000000" w:themeColor="text1"/>
+          <w:sz w:val="20"/>
+          <w:lang w:eastAsia="ko-KR"/>
+        </w:rPr>
+        <w:t>SnakeBody</w:t>
+      </w:r>
+      <w:proofErr w:type="spellEnd"/>
+      <w:r>
+        <w:rPr>
+          <w:rFonts w:ascii="굴림" w:eastAsia="굴림" w:hAnsi="굴림"/>
+          <w:b/>
+          <w:color w:val="000000" w:themeColor="text1"/>
+          <w:sz w:val="20"/>
+          <w:lang w:eastAsia="ko-KR"/>
+        </w:rPr>
+        <w:t>,</w:t>
+      </w:r>
+      <w:r>
+        <w:rPr>
+          <w:rFonts w:ascii="굴림" w:eastAsia="굴림" w:hAnsi="굴림" w:hint="eastAsia"/>
+          <w:b/>
+          <w:color w:val="000000" w:themeColor="text1"/>
+          <w:sz w:val="20"/>
+          <w:lang w:eastAsia="ko-KR"/>
+        </w:rPr>
+        <w:t xml:space="preserve"> 이외 </w:t>
+      </w:r>
+      <w:r>
+        <w:rPr>
+          <w:rFonts w:ascii="굴림" w:eastAsia="굴림" w:hAnsi="굴림"/>
+          <w:b/>
+          <w:color w:val="000000" w:themeColor="text1"/>
+          <w:sz w:val="20"/>
+          <w:lang w:eastAsia="ko-KR"/>
+        </w:rPr>
+        <w:t>Snake</w:t>
+      </w:r>
+      <w:r>
+        <w:rPr>
+          <w:rFonts w:ascii="굴림" w:eastAsia="굴림" w:hAnsi="굴림" w:hint="eastAsia"/>
+          <w:b/>
+          <w:color w:val="000000" w:themeColor="text1"/>
+          <w:sz w:val="20"/>
+          <w:lang w:eastAsia="ko-KR"/>
+        </w:rPr>
+        <w:t xml:space="preserve">의 길이와 이를 수정하는 </w:t>
+      </w:r>
+      <w:r>
+        <w:rPr>
+          <w:rFonts w:ascii="굴림" w:eastAsia="굴림" w:hAnsi="굴림"/>
+          <w:b/>
+          <w:color w:val="000000" w:themeColor="text1"/>
+          <w:sz w:val="20"/>
+          <w:lang w:eastAsia="ko-KR"/>
+        </w:rPr>
+        <w:t>Snake::grow(), Snake::smaller(), Map</w:t>
+      </w:r>
+      <w:r>
+        <w:rPr>
+          <w:rFonts w:ascii="굴림" w:eastAsia="굴림" w:hAnsi="굴림" w:hint="eastAsia"/>
+          <w:b/>
+          <w:color w:val="000000" w:themeColor="text1"/>
+          <w:sz w:val="20"/>
+          <w:lang w:eastAsia="ko-KR"/>
+        </w:rPr>
+        <w:t xml:space="preserve">을 받아와 </w:t>
+      </w:r>
+      <w:r>
+        <w:rPr>
+          <w:rFonts w:ascii="굴림" w:eastAsia="굴림" w:hAnsi="굴림"/>
+          <w:b/>
+          <w:color w:val="000000" w:themeColor="text1"/>
+          <w:sz w:val="20"/>
+          <w:lang w:eastAsia="ko-KR"/>
+        </w:rPr>
+        <w:t>Map</w:t>
+      </w:r>
+      <w:r>
+        <w:rPr>
+          <w:rFonts w:ascii="굴림" w:eastAsia="굴림" w:hAnsi="굴림" w:hint="eastAsia"/>
+          <w:b/>
+          <w:color w:val="000000" w:themeColor="text1"/>
+          <w:sz w:val="20"/>
+          <w:lang w:eastAsia="ko-KR"/>
+        </w:rPr>
+        <w:t xml:space="preserve">의 데이터필드를 수정하는 </w:t>
+      </w:r>
+      <w:r>
+        <w:rPr>
+          <w:rFonts w:ascii="굴림" w:eastAsia="굴림" w:hAnsi="굴림"/>
+          <w:b/>
+          <w:color w:val="000000" w:themeColor="text1"/>
+          <w:sz w:val="20"/>
+          <w:lang w:eastAsia="ko-KR"/>
+        </w:rPr>
+        <w:t>Snake::draw(Map *map)</w:t>
+      </w:r>
+      <w:r>
+        <w:rPr>
+          <w:rFonts w:ascii="굴림" w:eastAsia="굴림" w:hAnsi="굴림"/>
+          <w:b/>
+          <w:color w:val="000000" w:themeColor="text1"/>
+          <w:sz w:val="20"/>
+          <w:lang w:eastAsia="ko-KR"/>
+        </w:rPr>
+        <w:t xml:space="preserve"> </w:t>
+      </w:r>
+      <w:r>
+        <w:rPr>
+          <w:rFonts w:ascii="굴림" w:eastAsia="굴림" w:hAnsi="굴림" w:hint="eastAsia"/>
+          <w:b/>
+          <w:color w:val="000000" w:themeColor="text1"/>
+          <w:sz w:val="20"/>
+          <w:lang w:eastAsia="ko-KR"/>
+        </w:rPr>
+        <w:t xml:space="preserve">중 </w:t>
+      </w:r>
+      <w:r>
+        <w:rPr>
+          <w:rFonts w:ascii="굴림" w:eastAsia="굴림" w:hAnsi="굴림"/>
+          <w:b/>
+          <w:color w:val="000000" w:themeColor="text1"/>
+          <w:sz w:val="20"/>
+          <w:lang w:eastAsia="ko-KR"/>
+        </w:rPr>
+        <w:t>Snake</w:t>
+      </w:r>
+      <w:r>
+        <w:rPr>
+          <w:rFonts w:ascii="굴림" w:eastAsia="굴림" w:hAnsi="굴림" w:hint="eastAsia"/>
+          <w:b/>
+          <w:color w:val="000000" w:themeColor="text1"/>
+          <w:sz w:val="20"/>
+          <w:lang w:eastAsia="ko-KR"/>
+        </w:rPr>
+        <w:t>의 표현 및 조작에 필요한 코드를</w:t>
+      </w:r>
+      <w:r>
+        <w:rPr>
+          <w:rFonts w:ascii="굴림" w:eastAsia="굴림" w:hAnsi="굴림" w:hint="eastAsia"/>
+          <w:b/>
+          <w:color w:val="000000" w:themeColor="text1"/>
+          <w:sz w:val="20"/>
+          <w:lang w:eastAsia="ko-KR"/>
+        </w:rPr>
+        <w:t xml:space="preserve"> 구현합니다.</w:t>
+      </w:r>
+      <w:r>
+        <w:rPr>
+          <w:rFonts w:ascii="굴림" w:eastAsia="굴림" w:hAnsi="굴림"/>
+          <w:b/>
+          <w:color w:val="000000" w:themeColor="text1"/>
+          <w:sz w:val="20"/>
+          <w:lang w:eastAsia="ko-KR"/>
+        </w:rPr>
+        <w:t xml:space="preserve"> </w:t>
+      </w:r>
+      <w:r>
+        <w:rPr>
+          <w:rFonts w:ascii="굴림" w:eastAsia="굴림" w:hAnsi="굴림" w:hint="eastAsia"/>
+          <w:b/>
+          <w:color w:val="000000" w:themeColor="text1"/>
+          <w:sz w:val="20"/>
+          <w:lang w:eastAsia="ko-KR"/>
+        </w:rPr>
+        <w:t xml:space="preserve">또한 </w:t>
+      </w:r>
+      <w:proofErr w:type="spellStart"/>
+      <w:r>
+        <w:rPr>
+          <w:rFonts w:ascii="굴림" w:eastAsia="굴림" w:hAnsi="굴림"/>
+          <w:b/>
+          <w:color w:val="000000" w:themeColor="text1"/>
+          <w:sz w:val="20"/>
+          <w:lang w:eastAsia="ko-KR"/>
+        </w:rPr>
+        <w:t>getch</w:t>
+      </w:r>
+      <w:proofErr w:type="spellEnd"/>
+      <w:r>
+        <w:rPr>
+          <w:rFonts w:ascii="굴림" w:eastAsia="굴림" w:hAnsi="굴림"/>
+          <w:b/>
+          <w:color w:val="000000" w:themeColor="text1"/>
+          <w:sz w:val="20"/>
+          <w:lang w:eastAsia="ko-KR"/>
+        </w:rPr>
+        <w:t>()</w:t>
+      </w:r>
+      <w:r>
+        <w:rPr>
+          <w:rFonts w:ascii="굴림" w:eastAsia="굴림" w:hAnsi="굴림" w:hint="eastAsia"/>
+          <w:b/>
+          <w:color w:val="000000" w:themeColor="text1"/>
+          <w:sz w:val="20"/>
+          <w:lang w:eastAsia="ko-KR"/>
+        </w:rPr>
+        <w:t xml:space="preserve"> 함수로 받아온 키 입력을 처리하는 </w:t>
+      </w:r>
+      <w:r>
+        <w:rPr>
+          <w:rFonts w:ascii="굴림" w:eastAsia="굴림" w:hAnsi="굴림"/>
+          <w:b/>
+          <w:color w:val="000000" w:themeColor="text1"/>
+          <w:sz w:val="20"/>
+          <w:lang w:eastAsia="ko-KR"/>
+        </w:rPr>
+        <w:t>Snake::</w:t>
+      </w:r>
+      <w:r>
+        <w:rPr>
+          <w:rFonts w:ascii="굴림" w:eastAsia="굴림" w:hAnsi="굴림"/>
+          <w:b/>
+          <w:color w:val="000000" w:themeColor="text1"/>
+          <w:sz w:val="20"/>
+          <w:lang w:eastAsia="ko-KR"/>
+        </w:rPr>
+        <w:t xml:space="preserve">move(char </w:t>
+      </w:r>
+      <w:proofErr w:type="spellStart"/>
+      <w:r>
+        <w:rPr>
+          <w:rFonts w:ascii="굴림" w:eastAsia="굴림" w:hAnsi="굴림"/>
+          <w:b/>
+          <w:color w:val="000000" w:themeColor="text1"/>
+          <w:sz w:val="20"/>
+          <w:lang w:eastAsia="ko-KR"/>
+        </w:rPr>
+        <w:t>dir</w:t>
+      </w:r>
+      <w:proofErr w:type="spellEnd"/>
+      <w:r>
+        <w:rPr>
+          <w:rFonts w:ascii="굴림" w:eastAsia="굴림" w:hAnsi="굴림"/>
+          <w:b/>
+          <w:color w:val="000000" w:themeColor="text1"/>
+          <w:sz w:val="20"/>
+          <w:lang w:eastAsia="ko-KR"/>
+        </w:rPr>
+        <w:t xml:space="preserve">) </w:t>
+      </w:r>
+      <w:proofErr w:type="spellStart"/>
+      <w:r>
+        <w:rPr>
+          <w:rFonts w:ascii="굴림" w:eastAsia="굴림" w:hAnsi="굴림" w:hint="eastAsia"/>
+          <w:b/>
+          <w:color w:val="000000" w:themeColor="text1"/>
+          <w:sz w:val="20"/>
+          <w:lang w:eastAsia="ko-KR"/>
+        </w:rPr>
+        <w:t>를</w:t>
+      </w:r>
+      <w:proofErr w:type="spellEnd"/>
+      <w:r>
+        <w:rPr>
+          <w:rFonts w:ascii="굴림" w:eastAsia="굴림" w:hAnsi="굴림" w:hint="eastAsia"/>
+          <w:b/>
+          <w:color w:val="000000" w:themeColor="text1"/>
+          <w:sz w:val="20"/>
+          <w:lang w:eastAsia="ko-KR"/>
+        </w:rPr>
+        <w:t xml:space="preserve"> 구현합니다.</w:t>
+      </w:r>
+      <w:r>
+        <w:rPr>
+          <w:rFonts w:ascii="굴림" w:eastAsia="굴림" w:hAnsi="굴림"/>
+          <w:b/>
+          <w:color w:val="000000" w:themeColor="text1"/>
+          <w:sz w:val="20"/>
+          <w:lang w:eastAsia="ko-KR"/>
+        </w:rPr>
+        <w:t xml:space="preserve"> </w:t>
+      </w:r>
+      <w:r>
+        <w:rPr>
+          <w:rFonts w:ascii="굴림" w:eastAsia="굴림" w:hAnsi="굴림" w:hint="eastAsia"/>
+          <w:b/>
+          <w:color w:val="000000" w:themeColor="text1"/>
+          <w:sz w:val="20"/>
+          <w:lang w:eastAsia="ko-KR"/>
+        </w:rPr>
+        <w:t xml:space="preserve">마지막으로 </w:t>
+      </w:r>
+      <w:proofErr w:type="spellStart"/>
+      <w:r>
+        <w:rPr>
+          <w:rFonts w:ascii="굴림" w:eastAsia="굴림" w:hAnsi="굴림"/>
+          <w:b/>
+          <w:color w:val="000000" w:themeColor="text1"/>
+          <w:sz w:val="20"/>
+          <w:lang w:eastAsia="ko-KR"/>
+        </w:rPr>
+        <w:t>MainWindow</w:t>
+      </w:r>
+      <w:proofErr w:type="spellEnd"/>
+      <w:r>
+        <w:rPr>
+          <w:rFonts w:ascii="굴림" w:eastAsia="굴림" w:hAnsi="굴림" w:hint="eastAsia"/>
+          <w:b/>
+          <w:color w:val="000000" w:themeColor="text1"/>
+          <w:sz w:val="20"/>
+          <w:lang w:eastAsia="ko-KR"/>
+        </w:rPr>
+        <w:t xml:space="preserve"> </w:t>
+      </w:r>
+      <w:r>
+        <w:rPr>
+          <w:rFonts w:ascii="굴림" w:eastAsia="굴림" w:hAnsi="굴림"/>
+          <w:b/>
+          <w:color w:val="000000" w:themeColor="text1"/>
+          <w:sz w:val="20"/>
+          <w:lang w:eastAsia="ko-KR"/>
+        </w:rPr>
+        <w:t>class</w:t>
+      </w:r>
+      <w:r>
+        <w:rPr>
+          <w:rFonts w:ascii="굴림" w:eastAsia="굴림" w:hAnsi="굴림" w:hint="eastAsia"/>
+          <w:b/>
+          <w:color w:val="000000" w:themeColor="text1"/>
+          <w:sz w:val="20"/>
+          <w:lang w:eastAsia="ko-KR"/>
+        </w:rPr>
+        <w:t xml:space="preserve">는 </w:t>
+      </w:r>
+      <w:r>
+        <w:rPr>
+          <w:rFonts w:ascii="굴림" w:eastAsia="굴림" w:hAnsi="굴림"/>
+          <w:b/>
+          <w:color w:val="000000" w:themeColor="text1"/>
+          <w:sz w:val="20"/>
+          <w:lang w:eastAsia="ko-KR"/>
+        </w:rPr>
+        <w:t>Window class</w:t>
+      </w:r>
+      <w:proofErr w:type="spellStart"/>
+      <w:r>
+        <w:rPr>
+          <w:rFonts w:ascii="굴림" w:eastAsia="굴림" w:hAnsi="굴림" w:hint="eastAsia"/>
+          <w:b/>
+          <w:color w:val="000000" w:themeColor="text1"/>
+          <w:sz w:val="20"/>
+          <w:lang w:eastAsia="ko-KR"/>
+        </w:rPr>
+        <w:t>를</w:t>
+      </w:r>
+      <w:proofErr w:type="spellEnd"/>
+      <w:r>
+        <w:rPr>
+          <w:rFonts w:ascii="굴림" w:eastAsia="굴림" w:hAnsi="굴림" w:hint="eastAsia"/>
+          <w:b/>
+          <w:color w:val="000000" w:themeColor="text1"/>
+          <w:sz w:val="20"/>
+          <w:lang w:eastAsia="ko-KR"/>
+        </w:rPr>
+        <w:t xml:space="preserve"> 상속받아 </w:t>
+      </w:r>
+      <w:r>
+        <w:rPr>
+          <w:rFonts w:ascii="굴림" w:eastAsia="굴림" w:hAnsi="굴림"/>
+          <w:b/>
+          <w:color w:val="000000" w:themeColor="text1"/>
+          <w:sz w:val="20"/>
+          <w:lang w:eastAsia="ko-KR"/>
+        </w:rPr>
+        <w:t>Map pointer</w:t>
+      </w:r>
+      <w:r>
+        <w:rPr>
+          <w:rFonts w:ascii="굴림" w:eastAsia="굴림" w:hAnsi="굴림" w:hint="eastAsia"/>
+          <w:b/>
+          <w:color w:val="000000" w:themeColor="text1"/>
+          <w:sz w:val="20"/>
+          <w:lang w:eastAsia="ko-KR"/>
+        </w:rPr>
+        <w:t xml:space="preserve">와 시작 </w:t>
+      </w:r>
+      <w:proofErr w:type="spellStart"/>
+      <w:r>
+        <w:rPr>
+          <w:rFonts w:ascii="굴림" w:eastAsia="굴림" w:hAnsi="굴림"/>
+          <w:b/>
+          <w:color w:val="000000" w:themeColor="text1"/>
+          <w:sz w:val="20"/>
+          <w:lang w:eastAsia="ko-KR"/>
+        </w:rPr>
+        <w:t>x,y</w:t>
+      </w:r>
+      <w:proofErr w:type="spellEnd"/>
+      <w:r>
+        <w:rPr>
+          <w:rFonts w:ascii="굴림" w:eastAsia="굴림" w:hAnsi="굴림" w:hint="eastAsia"/>
+          <w:b/>
+          <w:color w:val="000000" w:themeColor="text1"/>
+          <w:sz w:val="20"/>
+          <w:lang w:eastAsia="ko-KR"/>
+        </w:rPr>
+        <w:t xml:space="preserve"> 좌표를 받아 </w:t>
+      </w:r>
+      <w:proofErr w:type="spellStart"/>
+      <w:r>
+        <w:rPr>
+          <w:rFonts w:ascii="굴림" w:eastAsia="굴림" w:hAnsi="굴림"/>
+          <w:b/>
+          <w:color w:val="000000" w:themeColor="text1"/>
+          <w:sz w:val="20"/>
+          <w:lang w:eastAsia="ko-KR"/>
+        </w:rPr>
+        <w:t>MainWIndow</w:t>
+      </w:r>
+      <w:proofErr w:type="spellEnd"/>
+      <w:r>
+        <w:rPr>
+          <w:rFonts w:ascii="굴림" w:eastAsia="굴림" w:hAnsi="굴림"/>
+          <w:b/>
+          <w:color w:val="000000" w:themeColor="text1"/>
+          <w:sz w:val="20"/>
+          <w:lang w:eastAsia="ko-KR"/>
+        </w:rPr>
+        <w:t>::</w:t>
+      </w:r>
+      <w:proofErr w:type="spellStart"/>
+      <w:r>
+        <w:rPr>
+          <w:rFonts w:ascii="굴림" w:eastAsia="굴림" w:hAnsi="굴림"/>
+          <w:b/>
+          <w:color w:val="000000" w:themeColor="text1"/>
+          <w:sz w:val="20"/>
+          <w:lang w:eastAsia="ko-KR"/>
+        </w:rPr>
+        <w:t>printMap</w:t>
+      </w:r>
+      <w:proofErr w:type="spellEnd"/>
+      <w:r>
+        <w:rPr>
+          <w:rFonts w:ascii="굴림" w:eastAsia="굴림" w:hAnsi="굴림"/>
+          <w:b/>
+          <w:color w:val="000000" w:themeColor="text1"/>
+          <w:sz w:val="20"/>
+          <w:lang w:eastAsia="ko-KR"/>
+        </w:rPr>
+        <w:t>()</w:t>
+      </w:r>
+      <w:r>
+        <w:rPr>
+          <w:rFonts w:ascii="굴림" w:eastAsia="굴림" w:hAnsi="굴림" w:hint="eastAsia"/>
+          <w:b/>
+          <w:color w:val="000000" w:themeColor="text1"/>
+          <w:sz w:val="20"/>
+          <w:lang w:eastAsia="ko-KR"/>
+        </w:rPr>
+        <w:t xml:space="preserve"> </w:t>
+      </w:r>
+      <w:proofErr w:type="spellStart"/>
+      <w:r>
+        <w:rPr>
+          <w:rFonts w:ascii="굴림" w:eastAsia="굴림" w:hAnsi="굴림" w:hint="eastAsia"/>
+          <w:b/>
+          <w:color w:val="000000" w:themeColor="text1"/>
+          <w:sz w:val="20"/>
+          <w:lang w:eastAsia="ko-KR"/>
+        </w:rPr>
+        <w:t>호출시</w:t>
+      </w:r>
+      <w:proofErr w:type="spellEnd"/>
+      <w:r>
+        <w:rPr>
+          <w:rFonts w:ascii="굴림" w:eastAsia="굴림" w:hAnsi="굴림" w:hint="eastAsia"/>
+          <w:b/>
+          <w:color w:val="000000" w:themeColor="text1"/>
+          <w:sz w:val="20"/>
+          <w:lang w:eastAsia="ko-KR"/>
+        </w:rPr>
+        <w:t xml:space="preserve"> </w:t>
+      </w:r>
+      <w:r>
+        <w:rPr>
+          <w:rFonts w:ascii="굴림" w:eastAsia="굴림" w:hAnsi="굴림"/>
+          <w:b/>
+          <w:color w:val="000000" w:themeColor="text1"/>
+          <w:sz w:val="20"/>
+          <w:lang w:eastAsia="ko-KR"/>
+        </w:rPr>
+        <w:t>Map</w:t>
+      </w:r>
+      <w:r>
+        <w:rPr>
+          <w:rFonts w:ascii="굴림" w:eastAsia="굴림" w:hAnsi="굴림" w:hint="eastAsia"/>
+          <w:b/>
+          <w:color w:val="000000" w:themeColor="text1"/>
+          <w:sz w:val="20"/>
+          <w:lang w:eastAsia="ko-KR"/>
+        </w:rPr>
+        <w:t>의 데이터필드를 바탕으로 화면에 출력합니다.</w:t>
+      </w:r>
+      <w:r>
+        <w:rPr>
+          <w:rFonts w:ascii="굴림" w:eastAsia="굴림" w:hAnsi="굴림"/>
+          <w:b/>
+          <w:color w:val="000000" w:themeColor="text1"/>
+          <w:sz w:val="20"/>
+          <w:lang w:eastAsia="ko-KR"/>
+        </w:rPr>
+        <w:t xml:space="preserve"> </w:t>
+      </w:r>
+      <w:r>
+        <w:rPr>
+          <w:rFonts w:ascii="굴림" w:eastAsia="굴림" w:hAnsi="굴림" w:hint="eastAsia"/>
+          <w:b/>
+          <w:color w:val="000000" w:themeColor="text1"/>
+          <w:sz w:val="20"/>
+          <w:lang w:eastAsia="ko-KR"/>
+        </w:rPr>
+        <w:t>여기까지</w:t>
+      </w:r>
+      <w:r>
+        <w:rPr>
+          <w:rFonts w:ascii="굴림" w:eastAsia="굴림" w:hAnsi="굴림"/>
+          <w:b/>
+          <w:color w:val="000000" w:themeColor="text1"/>
+          <w:sz w:val="20"/>
+          <w:lang w:eastAsia="ko-KR"/>
+        </w:rPr>
+        <w:t xml:space="preserve"> </w:t>
+      </w:r>
+      <w:r>
+        <w:rPr>
+          <w:rFonts w:ascii="굴림" w:eastAsia="굴림" w:hAnsi="굴림" w:hint="eastAsia"/>
+          <w:b/>
+          <w:color w:val="000000" w:themeColor="text1"/>
+          <w:sz w:val="20"/>
+          <w:lang w:eastAsia="ko-KR"/>
+        </w:rPr>
+        <w:t>팀장 최진우가 제작하였습니다.</w:t>
+      </w:r>
+    </w:p>
+    <w:p>
+      <w:pPr>
+        <w:pStyle w:val="Para"/>
+        <w:numPr>
+          <w:ilvl w:val="0"/>
+          <w:numId w:val="14"/>
+        </w:numPr>
+        <w:rPr>
+          <w:rFonts w:ascii="굴림" w:eastAsia="굴림" w:hAnsi="굴림"/>
+          <w:b/>
+          <w:color w:val="000000" w:themeColor="text1"/>
+          <w:sz w:val="20"/>
+          <w:lang w:eastAsia="ko-KR"/>
+        </w:rPr>
+      </w:pPr>
+      <w:r>
+        <w:rPr>
+          <w:rFonts w:ascii="굴림" w:eastAsia="굴림" w:hAnsi="굴림"/>
+          <w:b/>
+          <w:color w:val="000000" w:themeColor="text1"/>
+          <w:sz w:val="20"/>
+          <w:lang w:eastAsia="ko-KR"/>
+        </w:rPr>
+        <w:t xml:space="preserve">Item </w:t>
+      </w:r>
+      <w:r>
+        <w:rPr>
+          <w:rFonts w:ascii="굴림" w:eastAsia="굴림" w:hAnsi="굴림" w:hint="eastAsia"/>
+          <w:b/>
+          <w:color w:val="000000" w:themeColor="text1"/>
+          <w:sz w:val="20"/>
+          <w:lang w:eastAsia="ko-KR"/>
+        </w:rPr>
+        <w:t>요소의 구현</w:t>
+      </w:r>
+      <w:r>
+        <w:rPr>
+          <w:rFonts w:ascii="굴림" w:eastAsia="굴림" w:hAnsi="굴림"/>
+          <w:b/>
+          <w:color w:val="000000" w:themeColor="text1"/>
+          <w:sz w:val="20"/>
+          <w:lang w:eastAsia="ko-KR"/>
+        </w:rPr>
+        <w:t xml:space="preserve"> : Item</w:t>
+      </w:r>
+      <w:r>
+        <w:rPr>
+          <w:rFonts w:ascii="굴림" w:eastAsia="굴림" w:hAnsi="굴림" w:hint="eastAsia"/>
+          <w:b/>
+          <w:color w:val="000000" w:themeColor="text1"/>
+          <w:sz w:val="20"/>
+          <w:lang w:eastAsia="ko-KR"/>
+        </w:rPr>
+        <w:t>의 구현과</w:t>
+      </w:r>
+      <w:r>
+        <w:rPr>
+          <w:rFonts w:ascii="굴림" w:eastAsia="굴림" w:hAnsi="굴림"/>
+          <w:b/>
+          <w:color w:val="000000" w:themeColor="text1"/>
+          <w:sz w:val="20"/>
+          <w:lang w:eastAsia="ko-KR"/>
+        </w:rPr>
+        <w:t xml:space="preserve"> Item </w:t>
+      </w:r>
+      <w:r>
+        <w:rPr>
+          <w:rFonts w:ascii="굴림" w:eastAsia="굴림" w:hAnsi="굴림" w:hint="eastAsia"/>
+          <w:b/>
+          <w:color w:val="000000" w:themeColor="text1"/>
+          <w:sz w:val="20"/>
+          <w:lang w:eastAsia="ko-KR"/>
+        </w:rPr>
+        <w:t>획득 시 몸이 길이가 길어지거나 짧아지는 구현,</w:t>
+      </w:r>
+      <w:r>
+        <w:rPr>
+          <w:rFonts w:ascii="굴림" w:eastAsia="굴림" w:hAnsi="굴림"/>
+          <w:b/>
+          <w:color w:val="000000" w:themeColor="text1"/>
+          <w:sz w:val="20"/>
+          <w:lang w:eastAsia="ko-KR"/>
+        </w:rPr>
+        <w:t xml:space="preserve"> </w:t>
+      </w:r>
+      <w:r>
+        <w:rPr>
+          <w:rFonts w:ascii="굴림" w:eastAsia="굴림" w:hAnsi="굴림" w:hint="eastAsia"/>
+          <w:b/>
+          <w:color w:val="000000" w:themeColor="text1"/>
+          <w:sz w:val="20"/>
+          <w:lang w:eastAsia="ko-KR"/>
+        </w:rPr>
+        <w:t xml:space="preserve">화면 출력과 관련된 </w:t>
+      </w:r>
+      <w:proofErr w:type="spellStart"/>
+      <w:r>
+        <w:rPr>
+          <w:rFonts w:ascii="굴림" w:eastAsia="굴림" w:hAnsi="굴림"/>
+          <w:b/>
+          <w:color w:val="000000" w:themeColor="text1"/>
+          <w:sz w:val="20"/>
+          <w:lang w:eastAsia="ko-KR"/>
+        </w:rPr>
+        <w:t>MainWindow</w:t>
+      </w:r>
+      <w:proofErr w:type="spellEnd"/>
+      <w:r>
+        <w:rPr>
+          <w:rFonts w:ascii="굴림" w:eastAsia="굴림" w:hAnsi="굴림"/>
+          <w:b/>
+          <w:color w:val="000000" w:themeColor="text1"/>
+          <w:sz w:val="20"/>
+          <w:lang w:eastAsia="ko-KR"/>
+        </w:rPr>
+        <w:t>::</w:t>
+      </w:r>
+      <w:proofErr w:type="spellStart"/>
+      <w:r>
+        <w:rPr>
+          <w:rFonts w:ascii="굴림" w:eastAsia="굴림" w:hAnsi="굴림"/>
+          <w:b/>
+          <w:color w:val="000000" w:themeColor="text1"/>
+          <w:sz w:val="20"/>
+          <w:lang w:eastAsia="ko-KR"/>
+        </w:rPr>
+        <w:t>printMap</w:t>
+      </w:r>
+      <w:proofErr w:type="spellEnd"/>
+      <w:r>
+        <w:rPr>
+          <w:rFonts w:ascii="굴림" w:eastAsia="굴림" w:hAnsi="굴림"/>
+          <w:b/>
+          <w:color w:val="000000" w:themeColor="text1"/>
+          <w:sz w:val="20"/>
+          <w:lang w:eastAsia="ko-KR"/>
+        </w:rPr>
+        <w:t>() method</w:t>
+      </w:r>
+      <w:r>
+        <w:rPr>
+          <w:rFonts w:ascii="굴림" w:eastAsia="굴림" w:hAnsi="굴림" w:hint="eastAsia"/>
+          <w:b/>
+          <w:color w:val="000000" w:themeColor="text1"/>
+          <w:sz w:val="20"/>
+          <w:lang w:eastAsia="ko-KR"/>
+        </w:rPr>
+        <w:t xml:space="preserve">의 수정을 팀원 </w:t>
+      </w:r>
+      <w:proofErr w:type="spellStart"/>
+      <w:r>
+        <w:rPr>
+          <w:rFonts w:ascii="굴림" w:eastAsia="굴림" w:hAnsi="굴림" w:hint="eastAsia"/>
+          <w:b/>
+          <w:color w:val="000000" w:themeColor="text1"/>
+          <w:sz w:val="20"/>
+          <w:lang w:eastAsia="ko-KR"/>
+        </w:rPr>
+        <w:t>전홍선이</w:t>
+      </w:r>
+      <w:proofErr w:type="spellEnd"/>
+      <w:r>
+        <w:rPr>
+          <w:rFonts w:ascii="굴림" w:eastAsia="굴림" w:hAnsi="굴림" w:hint="eastAsia"/>
+          <w:b/>
+          <w:color w:val="000000" w:themeColor="text1"/>
+          <w:sz w:val="20"/>
+          <w:lang w:eastAsia="ko-KR"/>
+        </w:rPr>
+        <w:t xml:space="preserve"> 담당하였습니다.</w:t>
+      </w:r>
+      <w:r>
+        <w:rPr>
+          <w:rFonts w:ascii="굴림" w:eastAsia="굴림" w:hAnsi="굴림"/>
+          <w:b/>
+          <w:color w:val="000000" w:themeColor="text1"/>
+          <w:sz w:val="20"/>
+          <w:lang w:eastAsia="ko-KR"/>
+        </w:rPr>
+        <w:t xml:space="preserve"> </w:t>
+      </w:r>
+      <w:r>
+        <w:rPr>
+          <w:rFonts w:ascii="굴림" w:eastAsia="굴림" w:hAnsi="굴림" w:hint="eastAsia"/>
+          <w:b/>
+          <w:color w:val="000000" w:themeColor="text1"/>
+          <w:sz w:val="20"/>
+          <w:lang w:eastAsia="ko-KR"/>
+        </w:rPr>
+        <w:t xml:space="preserve">이후 </w:t>
+      </w:r>
+      <w:proofErr w:type="spellStart"/>
+      <w:r>
+        <w:rPr>
+          <w:rFonts w:ascii="굴림" w:eastAsia="굴림" w:hAnsi="굴림" w:hint="eastAsia"/>
+          <w:b/>
+          <w:color w:val="000000" w:themeColor="text1"/>
+          <w:sz w:val="20"/>
+          <w:lang w:eastAsia="ko-KR"/>
+        </w:rPr>
+        <w:t>맵의</w:t>
+      </w:r>
+      <w:proofErr w:type="spellEnd"/>
+      <w:r>
+        <w:rPr>
+          <w:rFonts w:ascii="굴림" w:eastAsia="굴림" w:hAnsi="굴림" w:hint="eastAsia"/>
+          <w:b/>
+          <w:color w:val="000000" w:themeColor="text1"/>
+          <w:sz w:val="20"/>
+          <w:lang w:eastAsia="ko-KR"/>
+        </w:rPr>
+        <w:t xml:space="preserve"> 빈 공간에 랜덤으로 아이템을 생성/삭제하는 구현 및 디버깅을 팀원 </w:t>
+      </w:r>
+      <w:proofErr w:type="spellStart"/>
+      <w:r>
+        <w:rPr>
+          <w:rFonts w:ascii="굴림" w:eastAsia="굴림" w:hAnsi="굴림" w:hint="eastAsia"/>
+          <w:b/>
+          <w:color w:val="000000" w:themeColor="text1"/>
+          <w:sz w:val="20"/>
+          <w:lang w:eastAsia="ko-KR"/>
+        </w:rPr>
+        <w:t>전홍선과</w:t>
+      </w:r>
+      <w:proofErr w:type="spellEnd"/>
+      <w:r>
+        <w:rPr>
+          <w:rFonts w:ascii="굴림" w:eastAsia="굴림" w:hAnsi="굴림" w:hint="eastAsia"/>
+          <w:b/>
+          <w:color w:val="000000" w:themeColor="text1"/>
+          <w:sz w:val="20"/>
+          <w:lang w:eastAsia="ko-KR"/>
+        </w:rPr>
+        <w:t xml:space="preserve"> 팀장 최진우가 공동으로 수행하였습니다.</w:t>
+      </w:r>
+    </w:p>
+    <w:p>
+      <w:pPr>
+        <w:pStyle w:val="Para"/>
+        <w:numPr>
+          <w:ilvl w:val="0"/>
+          <w:numId w:val="14"/>
+        </w:numPr>
+        <w:rPr>
+          <w:rFonts w:ascii="굴림" w:eastAsia="굴림" w:hAnsi="굴림"/>
+          <w:b/>
+          <w:color w:val="000000" w:themeColor="text1"/>
+          <w:sz w:val="20"/>
+          <w:lang w:eastAsia="ko-KR"/>
+        </w:rPr>
+      </w:pPr>
+      <w:r>
+        <w:rPr>
+          <w:rFonts w:ascii="굴림" w:eastAsia="굴림" w:hAnsi="굴림"/>
+          <w:b/>
+          <w:color w:val="000000" w:themeColor="text1"/>
+          <w:sz w:val="20"/>
+          <w:lang w:eastAsia="ko-KR"/>
+        </w:rPr>
+        <w:t>Gate</w:t>
+      </w:r>
+      <w:r>
+        <w:rPr>
+          <w:rFonts w:ascii="굴림" w:eastAsia="굴림" w:hAnsi="굴림" w:hint="eastAsia"/>
+          <w:b/>
+          <w:color w:val="000000" w:themeColor="text1"/>
+          <w:sz w:val="20"/>
+          <w:lang w:eastAsia="ko-KR"/>
+        </w:rPr>
+        <w:t xml:space="preserve"> 요소의 구현 </w:t>
+      </w:r>
+      <w:r>
+        <w:rPr>
+          <w:rFonts w:ascii="굴림" w:eastAsia="굴림" w:hAnsi="굴림"/>
+          <w:b/>
+          <w:color w:val="000000" w:themeColor="text1"/>
+          <w:sz w:val="20"/>
+          <w:lang w:eastAsia="ko-KR"/>
+        </w:rPr>
+        <w:t>: Gate</w:t>
+      </w:r>
+      <w:proofErr w:type="spellStart"/>
+      <w:r>
+        <w:rPr>
+          <w:rFonts w:ascii="굴림" w:eastAsia="굴림" w:hAnsi="굴림" w:hint="eastAsia"/>
+          <w:b/>
+          <w:color w:val="000000" w:themeColor="text1"/>
+          <w:sz w:val="20"/>
+          <w:lang w:eastAsia="ko-KR"/>
+        </w:rPr>
+        <w:t>를</w:t>
+      </w:r>
+      <w:proofErr w:type="spellEnd"/>
+      <w:r>
+        <w:rPr>
+          <w:rFonts w:ascii="굴림" w:eastAsia="굴림" w:hAnsi="굴림" w:hint="eastAsia"/>
+          <w:b/>
+          <w:color w:val="000000" w:themeColor="text1"/>
+          <w:sz w:val="20"/>
+          <w:lang w:eastAsia="ko-KR"/>
+        </w:rPr>
+        <w:t xml:space="preserve"> 임의의 벽 위에 생성/삭제하는</w:t>
+      </w:r>
+      <w:r>
+        <w:rPr>
+          <w:rFonts w:ascii="굴림" w:eastAsia="굴림" w:hAnsi="굴림"/>
+          <w:b/>
+          <w:color w:val="000000" w:themeColor="text1"/>
+          <w:sz w:val="20"/>
+          <w:lang w:eastAsia="ko-KR"/>
+        </w:rPr>
+        <w:t xml:space="preserve"> </w:t>
+      </w:r>
+      <w:r>
+        <w:rPr>
+          <w:rFonts w:ascii="굴림" w:eastAsia="굴림" w:hAnsi="굴림" w:hint="eastAsia"/>
+          <w:b/>
+          <w:color w:val="000000" w:themeColor="text1"/>
+          <w:sz w:val="20"/>
+          <w:lang w:eastAsia="ko-KR"/>
+        </w:rPr>
+        <w:t>로직 및</w:t>
+      </w:r>
+      <w:r>
+        <w:rPr>
+          <w:rFonts w:ascii="굴림" w:eastAsia="굴림" w:hAnsi="굴림"/>
+          <w:b/>
+          <w:color w:val="000000" w:themeColor="text1"/>
+          <w:sz w:val="20"/>
+          <w:lang w:eastAsia="ko-KR"/>
+        </w:rPr>
+        <w:t xml:space="preserve"> Snake</w:t>
+      </w:r>
+      <w:r>
+        <w:rPr>
+          <w:rFonts w:ascii="굴림" w:eastAsia="굴림" w:hAnsi="굴림" w:hint="eastAsia"/>
+          <w:b/>
+          <w:color w:val="000000" w:themeColor="text1"/>
+          <w:sz w:val="20"/>
+          <w:lang w:eastAsia="ko-KR"/>
+        </w:rPr>
+        <w:t xml:space="preserve">가 </w:t>
+      </w:r>
+      <w:r>
+        <w:rPr>
+          <w:rFonts w:ascii="굴림" w:eastAsia="굴림" w:hAnsi="굴림"/>
+          <w:b/>
+          <w:color w:val="000000" w:themeColor="text1"/>
+          <w:sz w:val="20"/>
+          <w:lang w:eastAsia="ko-KR"/>
+        </w:rPr>
+        <w:t>Gate</w:t>
+      </w:r>
+      <w:proofErr w:type="spellStart"/>
+      <w:r>
+        <w:rPr>
+          <w:rFonts w:ascii="굴림" w:eastAsia="굴림" w:hAnsi="굴림" w:hint="eastAsia"/>
+          <w:b/>
+          <w:color w:val="000000" w:themeColor="text1"/>
+          <w:sz w:val="20"/>
+          <w:lang w:eastAsia="ko-KR"/>
+        </w:rPr>
+        <w:t>를</w:t>
+      </w:r>
+      <w:proofErr w:type="spellEnd"/>
+      <w:r>
+        <w:rPr>
+          <w:rFonts w:ascii="굴림" w:eastAsia="굴림" w:hAnsi="굴림" w:hint="eastAsia"/>
+          <w:b/>
+          <w:color w:val="000000" w:themeColor="text1"/>
+          <w:sz w:val="20"/>
+          <w:lang w:eastAsia="ko-KR"/>
+        </w:rPr>
+        <w:t xml:space="preserve"> 이용 이동할 때의 요소 검사 및</w:t>
+      </w:r>
+      <w:r>
+        <w:rPr>
+          <w:rFonts w:ascii="굴림" w:eastAsia="굴림" w:hAnsi="굴림"/>
+          <w:b/>
+          <w:color w:val="000000" w:themeColor="text1"/>
+          <w:sz w:val="20"/>
+          <w:lang w:eastAsia="ko-KR"/>
+        </w:rPr>
+        <w:t xml:space="preserve"> </w:t>
+      </w:r>
+      <w:r>
+        <w:rPr>
+          <w:rFonts w:ascii="굴림" w:eastAsia="굴림" w:hAnsi="굴림" w:hint="eastAsia"/>
+          <w:b/>
+          <w:color w:val="000000" w:themeColor="text1"/>
+          <w:sz w:val="20"/>
+          <w:lang w:eastAsia="ko-KR"/>
+        </w:rPr>
+        <w:t xml:space="preserve">움직임 처리를 팀원 </w:t>
+      </w:r>
+      <w:proofErr w:type="spellStart"/>
+      <w:r>
+        <w:rPr>
+          <w:rFonts w:ascii="굴림" w:eastAsia="굴림" w:hAnsi="굴림" w:hint="eastAsia"/>
+          <w:b/>
+          <w:color w:val="000000" w:themeColor="text1"/>
+          <w:sz w:val="20"/>
+          <w:lang w:eastAsia="ko-KR"/>
+        </w:rPr>
+        <w:t>노윤수가</w:t>
+      </w:r>
+      <w:proofErr w:type="spellEnd"/>
+      <w:r>
+        <w:rPr>
+          <w:rFonts w:ascii="굴림" w:eastAsia="굴림" w:hAnsi="굴림" w:hint="eastAsia"/>
+          <w:b/>
+          <w:color w:val="000000" w:themeColor="text1"/>
+          <w:sz w:val="20"/>
+          <w:lang w:eastAsia="ko-KR"/>
+        </w:rPr>
+        <w:t xml:space="preserve"> 맡았습니다.</w:t>
+      </w:r>
+      <w:r>
+        <w:rPr>
+          <w:rFonts w:ascii="굴림" w:eastAsia="굴림" w:hAnsi="굴림"/>
+          <w:b/>
+          <w:color w:val="000000" w:themeColor="text1"/>
+          <w:sz w:val="20"/>
+          <w:lang w:eastAsia="ko-KR"/>
+        </w:rPr>
+        <w:t xml:space="preserve"> </w:t>
+      </w:r>
+      <w:r>
+        <w:rPr>
+          <w:rFonts w:ascii="굴림" w:eastAsia="굴림" w:hAnsi="굴림" w:hint="eastAsia"/>
+          <w:b/>
+          <w:color w:val="000000" w:themeColor="text1"/>
+          <w:sz w:val="20"/>
+          <w:lang w:eastAsia="ko-KR"/>
+        </w:rPr>
+        <w:t xml:space="preserve">이후 해당 코드의 디버깅을 팀원 </w:t>
+      </w:r>
+      <w:proofErr w:type="spellStart"/>
+      <w:r>
+        <w:rPr>
+          <w:rFonts w:ascii="굴림" w:eastAsia="굴림" w:hAnsi="굴림" w:hint="eastAsia"/>
+          <w:b/>
+          <w:color w:val="000000" w:themeColor="text1"/>
+          <w:sz w:val="20"/>
+          <w:lang w:eastAsia="ko-KR"/>
+        </w:rPr>
+        <w:t>노윤수와</w:t>
+      </w:r>
+      <w:proofErr w:type="spellEnd"/>
+      <w:r>
+        <w:rPr>
+          <w:rFonts w:ascii="굴림" w:eastAsia="굴림" w:hAnsi="굴림" w:hint="eastAsia"/>
+          <w:b/>
+          <w:color w:val="000000" w:themeColor="text1"/>
+          <w:sz w:val="20"/>
+          <w:lang w:eastAsia="ko-KR"/>
+        </w:rPr>
+        <w:t xml:space="preserve"> 팀장 최진우가 맡았으며,</w:t>
+      </w:r>
+      <w:r>
+        <w:rPr>
+          <w:rFonts w:ascii="굴림" w:eastAsia="굴림" w:hAnsi="굴림"/>
+          <w:b/>
+          <w:color w:val="000000" w:themeColor="text1"/>
+          <w:sz w:val="20"/>
+          <w:lang w:eastAsia="ko-KR"/>
+        </w:rPr>
+        <w:t xml:space="preserve"> </w:t>
+      </w:r>
+      <w:r>
+        <w:rPr>
+          <w:rFonts w:ascii="굴림" w:eastAsia="굴림" w:hAnsi="굴림" w:hint="eastAsia"/>
+          <w:b/>
+          <w:color w:val="000000" w:themeColor="text1"/>
+          <w:sz w:val="20"/>
+          <w:lang w:eastAsia="ko-KR"/>
+        </w:rPr>
+        <w:t>해당 코드의</w:t>
+      </w:r>
+      <w:r>
+        <w:rPr>
+          <w:rFonts w:ascii="굴림" w:eastAsia="굴림" w:hAnsi="굴림"/>
+          <w:b/>
+          <w:color w:val="000000" w:themeColor="text1"/>
+          <w:sz w:val="20"/>
+          <w:lang w:eastAsia="ko-KR"/>
+        </w:rPr>
+        <w:t xml:space="preserve"> </w:t>
+      </w:r>
+      <w:r>
+        <w:rPr>
+          <w:rFonts w:ascii="굴림" w:eastAsia="굴림" w:hAnsi="굴림" w:hint="eastAsia"/>
+          <w:b/>
+          <w:color w:val="000000" w:themeColor="text1"/>
+          <w:sz w:val="20"/>
+          <w:lang w:eastAsia="ko-KR"/>
+        </w:rPr>
+        <w:t>중복코드 정리를 팀장 최진우가 맡았습니다.</w:t>
+      </w:r>
+      <w:r>
+        <w:rPr>
+          <w:rFonts w:ascii="굴림" w:eastAsia="굴림" w:hAnsi="굴림"/>
+          <w:b/>
+          <w:color w:val="000000" w:themeColor="text1"/>
+          <w:sz w:val="20"/>
+          <w:lang w:eastAsia="ko-KR"/>
+        </w:rPr>
+        <w:t xml:space="preserve"> </w:t>
+      </w:r>
+      <w:r>
+        <w:rPr>
+          <w:rFonts w:ascii="굴림" w:eastAsia="굴림" w:hAnsi="굴림" w:hint="eastAsia"/>
+          <w:b/>
+          <w:color w:val="000000" w:themeColor="text1"/>
+          <w:sz w:val="20"/>
+          <w:lang w:eastAsia="ko-KR"/>
+        </w:rPr>
+        <w:t>이외 이전까지 작성된 코드의 중복정리 및 최적화 작업을 팀장 최진우가 맡았습니다.</w:t>
+      </w:r>
+    </w:p>
+    <w:p>
+      <w:pPr>
+        <w:pStyle w:val="Para"/>
+        <w:numPr>
+          <w:ilvl w:val="0"/>
+          <w:numId w:val="14"/>
+        </w:numPr>
+        <w:rPr>
+          <w:rFonts w:ascii="굴림" w:eastAsia="굴림" w:hAnsi="굴림" w:hint="eastAsia"/>
+          <w:b/>
+          <w:color w:val="000000" w:themeColor="text1"/>
           <w:sz w:val="20"/>
           <w:lang w:eastAsia="ko-KR"/>
         </w:rPr>
@@ -7503,246 +9706,6 @@
       <w:bookmarkEnd w:id="11"/>
       <w:bookmarkEnd w:id="12"/>
     </w:p>
-    <w:tbl>
-      <w:tblPr>
-        <w:tblStyle w:val="a7"/>
-        <w:tblW w:w="0" w:type="auto"/>
-        <w:tblInd w:w="567" w:type="dxa"/>
-        <w:tblLook w:val="04A0" w:firstRow="1" w:lastRow="0" w:firstColumn="1" w:lastColumn="0" w:noHBand="0" w:noVBand="1"/>
-      </w:tblPr>
-      <w:tblGrid>
-        <w:gridCol w:w="8449"/>
-      </w:tblGrid>
-      <w:tr>
-        <w:tc>
-          <w:tcPr>
-            <w:tcW w:w="9224" w:type="dxa"/>
-          </w:tcPr>
-          <w:p>
-            <w:pPr>
-              <w:pStyle w:val="Para"/>
-              <w:ind w:left="0"/>
-              <w:rPr>
-                <w:rFonts w:ascii="굴림" w:eastAsia="굴림" w:hAnsi="굴림"/>
-                <w:b/>
-                <w:color w:val="4F81BD" w:themeColor="accent1"/>
-                <w:sz w:val="20"/>
-                <w:lang w:eastAsia="ko-KR"/>
-              </w:rPr>
-            </w:pPr>
-            <w:r>
-              <w:rPr>
-                <w:rFonts w:ascii="굴림" w:eastAsia="굴림" w:hAnsi="굴림" w:hint="eastAsia"/>
-                <w:b/>
-                <w:color w:val="4F81BD" w:themeColor="accent1"/>
-                <w:sz w:val="20"/>
-                <w:lang w:eastAsia="ko-KR"/>
-              </w:rPr>
-              <w:t>작성요령</w:t>
-            </w:r>
-            <w:r>
-              <w:rPr>
-                <w:rFonts w:ascii="굴림" w:eastAsia="굴림" w:hAnsi="굴림"/>
-                <w:b/>
-                <w:color w:val="4F81BD" w:themeColor="accent1"/>
-                <w:sz w:val="20"/>
-                <w:lang w:eastAsia="ko-KR"/>
-              </w:rPr>
-              <w:t xml:space="preserve"> (10점)</w:t>
-            </w:r>
-          </w:p>
-          <w:p>
-            <w:pPr>
-              <w:pStyle w:val="Para"/>
-              <w:ind w:left="0"/>
-              <w:rPr>
-                <w:rFonts w:ascii="굴림" w:eastAsia="굴림" w:hAnsi="굴림"/>
-                <w:b/>
-                <w:color w:val="4F81BD" w:themeColor="accent1"/>
-                <w:sz w:val="20"/>
-                <w:lang w:eastAsia="ko-KR"/>
-              </w:rPr>
-            </w:pPr>
-            <w:r>
-              <w:rPr>
-                <w:rFonts w:ascii="굴림" w:eastAsia="굴림" w:hAnsi="굴림" w:hint="eastAsia"/>
-                <w:b/>
-                <w:color w:val="4F81BD" w:themeColor="accent1"/>
-                <w:sz w:val="20"/>
-                <w:lang w:eastAsia="ko-KR"/>
-              </w:rPr>
-              <w:t>프로젝트 수행에 사용한 외부 기술/라이브러리를 나열하여 작성한다.</w:t>
-            </w:r>
-            <w:r>
-              <w:rPr>
-                <w:rFonts w:ascii="굴림" w:eastAsia="굴림" w:hAnsi="굴림"/>
-                <w:b/>
-                <w:color w:val="4F81BD" w:themeColor="accent1"/>
-                <w:sz w:val="20"/>
-                <w:lang w:eastAsia="ko-KR"/>
-              </w:rPr>
-              <w:t xml:space="preserve"> </w:t>
-            </w:r>
-            <w:r>
-              <w:rPr>
-                <w:rFonts w:ascii="굴림" w:eastAsia="굴림" w:hAnsi="굴림" w:hint="eastAsia"/>
-                <w:b/>
-                <w:color w:val="4F81BD" w:themeColor="accent1"/>
-                <w:sz w:val="20"/>
-                <w:lang w:eastAsia="ko-KR"/>
-              </w:rPr>
-              <w:t>각각 기술을 이 프로젝트에 적용할 때,</w:t>
-            </w:r>
-            <w:r>
-              <w:rPr>
-                <w:rFonts w:ascii="굴림" w:eastAsia="굴림" w:hAnsi="굴림"/>
-                <w:b/>
-                <w:color w:val="4F81BD" w:themeColor="accent1"/>
-                <w:sz w:val="20"/>
-                <w:lang w:eastAsia="ko-KR"/>
-              </w:rPr>
-              <w:t xml:space="preserve"> </w:t>
-            </w:r>
-            <w:r>
-              <w:rPr>
-                <w:rFonts w:ascii="굴림" w:eastAsia="굴림" w:hAnsi="굴림" w:hint="eastAsia"/>
-                <w:b/>
-                <w:color w:val="4F81BD" w:themeColor="accent1"/>
-                <w:sz w:val="20"/>
-                <w:lang w:eastAsia="ko-KR"/>
-              </w:rPr>
-              <w:t>도움 받거나 해결하고자 하는 기능에 대해 상세히 설명한다.</w:t>
-            </w:r>
-          </w:p>
-          <w:p>
-            <w:pPr>
-              <w:pStyle w:val="Para"/>
-              <w:ind w:left="0"/>
-              <w:rPr>
-                <w:rFonts w:ascii="굴림" w:eastAsia="굴림" w:hAnsi="굴림"/>
-                <w:b/>
-                <w:color w:val="4F81BD" w:themeColor="accent1"/>
-                <w:sz w:val="20"/>
-                <w:lang w:eastAsia="ko-KR"/>
-              </w:rPr>
-            </w:pPr>
-            <w:r>
-              <w:rPr>
-                <w:rFonts w:ascii="굴림" w:eastAsia="굴림" w:hAnsi="굴림"/>
-                <w:b/>
-                <w:color w:val="4F81BD" w:themeColor="accent1"/>
-                <w:sz w:val="20"/>
-                <w:lang w:eastAsia="ko-KR"/>
-              </w:rPr>
-              <w:t xml:space="preserve">NCURSES </w:t>
-            </w:r>
-            <w:r>
-              <w:rPr>
-                <w:rFonts w:ascii="굴림" w:eastAsia="굴림" w:hAnsi="굴림"/>
-                <w:b/>
-                <w:color w:val="4F81BD" w:themeColor="accent1"/>
-                <w:sz w:val="20"/>
-                <w:lang w:eastAsia="ko-KR"/>
-              </w:rPr>
-              <w:t xml:space="preserve">/ STL </w:t>
-            </w:r>
-            <w:r>
-              <w:rPr>
-                <w:rFonts w:ascii="굴림" w:eastAsia="굴림" w:hAnsi="굴림" w:hint="eastAsia"/>
-                <w:b/>
-                <w:color w:val="4F81BD" w:themeColor="accent1"/>
-                <w:sz w:val="20"/>
-                <w:lang w:eastAsia="ko-KR"/>
-              </w:rPr>
-              <w:t>라이브러리</w:t>
-            </w:r>
-            <w:r>
-              <w:rPr>
-                <w:rFonts w:ascii="굴림" w:eastAsia="굴림" w:hAnsi="굴림" w:hint="eastAsia"/>
-                <w:b/>
-                <w:color w:val="4F81BD" w:themeColor="accent1"/>
-                <w:sz w:val="20"/>
-                <w:lang w:eastAsia="ko-KR"/>
-              </w:rPr>
-              <w:t xml:space="preserve"> 등을</w:t>
-            </w:r>
-            <w:r>
-              <w:rPr>
-                <w:rFonts w:ascii="굴림" w:eastAsia="굴림" w:hAnsi="굴림" w:hint="eastAsia"/>
-                <w:b/>
-                <w:color w:val="4F81BD" w:themeColor="accent1"/>
-                <w:sz w:val="20"/>
-                <w:lang w:eastAsia="ko-KR"/>
-              </w:rPr>
-              <w:t xml:space="preserve"> 포함하여 설명한다.</w:t>
-            </w:r>
-          </w:p>
-          <w:p>
-            <w:pPr>
-              <w:pStyle w:val="Para"/>
-              <w:ind w:left="0"/>
-              <w:rPr>
-                <w:rFonts w:ascii="굴림" w:eastAsia="굴림" w:hAnsi="굴림"/>
-                <w:b/>
-                <w:color w:val="4F81BD" w:themeColor="accent1"/>
-                <w:sz w:val="20"/>
-                <w:lang w:eastAsia="ko-KR"/>
-              </w:rPr>
-            </w:pPr>
-            <w:r>
-              <w:rPr>
-                <w:rFonts w:ascii="굴림" w:eastAsia="굴림" w:hAnsi="굴림" w:hint="eastAsia"/>
-                <w:b/>
-                <w:color w:val="4F81BD" w:themeColor="accent1"/>
-                <w:sz w:val="20"/>
-                <w:lang w:eastAsia="ko-KR"/>
-              </w:rPr>
-              <w:t>또한,</w:t>
-            </w:r>
-            <w:r>
-              <w:rPr>
-                <w:rFonts w:ascii="굴림" w:eastAsia="굴림" w:hAnsi="굴림"/>
-                <w:b/>
-                <w:color w:val="4F81BD" w:themeColor="accent1"/>
-                <w:sz w:val="20"/>
-                <w:lang w:eastAsia="ko-KR"/>
-              </w:rPr>
-              <w:t xml:space="preserve"> </w:t>
-            </w:r>
-            <w:r>
-              <w:rPr>
-                <w:rFonts w:ascii="굴림" w:eastAsia="굴림" w:hAnsi="굴림" w:hint="eastAsia"/>
-                <w:b/>
-                <w:color w:val="4F81BD" w:themeColor="accent1"/>
-                <w:sz w:val="20"/>
-                <w:lang w:eastAsia="ko-KR"/>
-              </w:rPr>
-              <w:t>이 프로젝트를 수행하면서,</w:t>
-            </w:r>
-            <w:r>
-              <w:rPr>
-                <w:rFonts w:ascii="굴림" w:eastAsia="굴림" w:hAnsi="굴림"/>
-                <w:b/>
-                <w:color w:val="4F81BD" w:themeColor="accent1"/>
-                <w:sz w:val="20"/>
-                <w:lang w:eastAsia="ko-KR"/>
-              </w:rPr>
-              <w:t xml:space="preserve"> </w:t>
-            </w:r>
-            <w:r>
-              <w:rPr>
-                <w:rFonts w:ascii="굴림" w:eastAsia="굴림" w:hAnsi="굴림" w:hint="eastAsia"/>
-                <w:b/>
-                <w:color w:val="4F81BD" w:themeColor="accent1"/>
-                <w:sz w:val="20"/>
-                <w:lang w:eastAsia="ko-KR"/>
-              </w:rPr>
-              <w:t>새롭게 고안한 알고리즘 등이 있다면 설명한다.</w:t>
-            </w:r>
-          </w:p>
-        </w:tc>
-      </w:tr>
-    </w:tbl>
     <w:p>
       <w:pPr>
         <w:pStyle w:val="Para"/>
@@ -8000,7 +9963,18 @@
           <w:sz w:val="20"/>
           <w:lang w:eastAsia="ko-KR"/>
         </w:rPr>
-        <w:t xml:space="preserve">또한 이 </w:t>
+        <w:t xml:space="preserve">또한 </w:t>
+      </w:r>
+      <w:r>
+        <w:rPr>
+          <w:rFonts w:ascii="굴림" w:eastAsia="굴림" w:hAnsi="굴림" w:hint="eastAsia"/>
+          <w:b/>
+          <w:color w:val="000000" w:themeColor="text1"/>
+          <w:sz w:val="20"/>
+          <w:lang w:eastAsia="ko-KR"/>
+        </w:rPr>
+        <w:lastRenderedPageBreak/>
+        <w:t xml:space="preserve">이 </w:t>
       </w:r>
       <w:r>
         <w:rPr>
@@ -8619,13 +10593,33 @@
       <w:pPr>
         <w:pStyle w:val="Para"/>
         <w:rPr>
+          <w:rFonts w:ascii="굴림" w:eastAsia="굴림" w:hAnsi="굴림"/>
+          <w:b/>
+          <w:color w:val="000000" w:themeColor="text1"/>
+          <w:sz w:val="20"/>
+          <w:lang w:eastAsia="ko-KR"/>
+        </w:rPr>
+      </w:pPr>
+      <w:r>
+        <w:rPr>
           <w:rFonts w:ascii="굴림" w:eastAsia="굴림" w:hAnsi="굴림" w:hint="eastAsia"/>
           <w:b/>
           <w:color w:val="000000" w:themeColor="text1"/>
           <w:sz w:val="20"/>
           <w:lang w:eastAsia="ko-KR"/>
         </w:rPr>
-      </w:pPr>
+        <w:t xml:space="preserve">이 외 </w:t>
+      </w:r>
+      <w:r>
+        <w:rPr>
+          <w:rFonts w:ascii="굴림" w:eastAsia="굴림" w:hAnsi="굴림"/>
+          <w:b/>
+          <w:color w:val="000000" w:themeColor="text1"/>
+          <w:sz w:val="20"/>
+          <w:lang w:eastAsia="ko-KR"/>
+        </w:rPr>
+        <w:t>Item</w:t>
+      </w:r>
       <w:r>
         <w:rPr>
           <w:rFonts w:ascii="굴림" w:eastAsia="굴림" w:hAnsi="굴림" w:hint="eastAsia"/>
@@ -8634,17 +10628,17 @@
           <w:sz w:val="20"/>
           <w:lang w:eastAsia="ko-KR"/>
         </w:rPr>
-        <w:t xml:space="preserve">이 외 </w:t>
-      </w:r>
-      <w:r>
-        <w:rPr>
-          <w:rFonts w:ascii="굴림" w:eastAsia="굴림" w:hAnsi="굴림"/>
-          <w:b/>
-          <w:color w:val="000000" w:themeColor="text1"/>
-          <w:sz w:val="20"/>
-          <w:lang w:eastAsia="ko-KR"/>
-        </w:rPr>
-        <w:t>Item</w:t>
+        <w:t xml:space="preserve"> 요소의 위치를 기억하기 위한 </w:t>
+      </w:r>
+      <w:r>
+        <w:rPr>
+          <w:rFonts w:ascii="굴림" w:eastAsia="굴림" w:hAnsi="굴림"/>
+          <w:b/>
+          <w:color w:val="000000" w:themeColor="text1"/>
+          <w:sz w:val="20"/>
+          <w:lang w:eastAsia="ko-KR"/>
+        </w:rPr>
+        <w:t xml:space="preserve">std::list </w:t>
       </w:r>
       <w:r>
         <w:rPr>
@@ -8654,18 +10648,19 @@
           <w:sz w:val="20"/>
           <w:lang w:eastAsia="ko-KR"/>
         </w:rPr>
-        <w:t xml:space="preserve"> 요소의 위치를 기억하기 위한 </w:t>
-      </w:r>
-      <w:r>
-        <w:rPr>
-          <w:rFonts w:ascii="굴림" w:eastAsia="굴림" w:hAnsi="굴림"/>
-          <w:b/>
-          <w:color w:val="000000" w:themeColor="text1"/>
-          <w:sz w:val="20"/>
-          <w:lang w:eastAsia="ko-KR"/>
-        </w:rPr>
-        <w:t xml:space="preserve">std::list </w:t>
-      </w:r>
+        <w:t>등,</w:t>
+      </w:r>
+      <w:r>
+        <w:rPr>
+          <w:rFonts w:ascii="굴림" w:eastAsia="굴림" w:hAnsi="굴림"/>
+          <w:b/>
+          <w:color w:val="000000" w:themeColor="text1"/>
+          <w:sz w:val="20"/>
+          <w:lang w:eastAsia="ko-KR"/>
+        </w:rPr>
+        <w:t xml:space="preserve"> STL Container</w:t>
+      </w:r>
+      <w:proofErr w:type="spellStart"/>
       <w:r>
         <w:rPr>
           <w:rFonts w:ascii="굴림" w:eastAsia="굴림" w:hAnsi="굴림" w:hint="eastAsia"/>
@@ -8674,32 +10669,259 @@
           <w:sz w:val="20"/>
           <w:lang w:eastAsia="ko-KR"/>
         </w:rPr>
-        <w:t>등,</w:t>
-      </w:r>
-      <w:r>
-        <w:rPr>
-          <w:rFonts w:ascii="굴림" w:eastAsia="굴림" w:hAnsi="굴림"/>
-          <w:b/>
-          <w:color w:val="000000" w:themeColor="text1"/>
-          <w:sz w:val="20"/>
-          <w:lang w:eastAsia="ko-KR"/>
-        </w:rPr>
-        <w:t xml:space="preserve"> STL Container</w:t>
+        <w:t>를</w:t>
+      </w:r>
+      <w:proofErr w:type="spellEnd"/>
+      <w:r>
+        <w:rPr>
+          <w:rFonts w:ascii="굴림" w:eastAsia="굴림" w:hAnsi="굴림"/>
+          <w:b/>
+          <w:color w:val="000000" w:themeColor="text1"/>
+          <w:sz w:val="20"/>
+          <w:lang w:eastAsia="ko-KR"/>
+        </w:rPr>
+        <w:t xml:space="preserve"> </w:t>
+      </w:r>
+      <w:r>
+        <w:rPr>
+          <w:rFonts w:ascii="굴림" w:eastAsia="굴림" w:hAnsi="굴림" w:hint="eastAsia"/>
+          <w:b/>
+          <w:color w:val="000000" w:themeColor="text1"/>
+          <w:sz w:val="20"/>
+          <w:lang w:eastAsia="ko-KR"/>
+        </w:rPr>
+        <w:t>적극 활용합니다.</w:t>
+      </w:r>
+    </w:p>
+    <w:p>
+      <w:pPr>
+        <w:pStyle w:val="Para"/>
+        <w:rPr>
+          <w:rFonts w:ascii="굴림" w:eastAsia="굴림" w:hAnsi="굴림" w:hint="eastAsia"/>
+          <w:b/>
+          <w:color w:val="000000" w:themeColor="text1"/>
+          <w:sz w:val="20"/>
+          <w:lang w:eastAsia="ko-KR"/>
+        </w:rPr>
+      </w:pPr>
+      <w:r>
+        <w:rPr>
+          <w:rFonts w:ascii="굴림" w:eastAsia="굴림" w:hAnsi="굴림" w:hint="eastAsia"/>
+          <w:b/>
+          <w:color w:val="000000" w:themeColor="text1"/>
+          <w:sz w:val="20"/>
+          <w:lang w:eastAsia="ko-KR"/>
+        </w:rPr>
+        <w:t xml:space="preserve">마지막으로 데이터필드가 </w:t>
+      </w:r>
+      <w:r>
+        <w:rPr>
+          <w:rFonts w:ascii="굴림" w:eastAsia="굴림" w:hAnsi="굴림"/>
+          <w:b/>
+          <w:color w:val="000000" w:themeColor="text1"/>
+          <w:sz w:val="20"/>
+          <w:lang w:eastAsia="ko-KR"/>
+        </w:rPr>
+        <w:t>2</w:t>
+      </w:r>
+      <w:r>
+        <w:rPr>
+          <w:rFonts w:ascii="굴림" w:eastAsia="굴림" w:hAnsi="굴림" w:hint="eastAsia"/>
+          <w:b/>
+          <w:color w:val="000000" w:themeColor="text1"/>
+          <w:sz w:val="20"/>
+          <w:lang w:eastAsia="ko-KR"/>
+        </w:rPr>
+        <w:t xml:space="preserve">차원 배열임에 따라 </w:t>
+      </w:r>
+      <w:r>
+        <w:rPr>
+          <w:rFonts w:ascii="굴림" w:eastAsia="굴림" w:hAnsi="굴림"/>
+          <w:b/>
+          <w:color w:val="000000" w:themeColor="text1"/>
+          <w:sz w:val="20"/>
+          <w:lang w:eastAsia="ko-KR"/>
+        </w:rPr>
+        <w:t>Gat</w:t>
+      </w:r>
+      <w:r>
+        <w:rPr>
+          <w:rFonts w:ascii="굴림" w:eastAsia="굴림" w:hAnsi="굴림" w:hint="eastAsia"/>
+          <w:b/>
+          <w:color w:val="000000" w:themeColor="text1"/>
+          <w:sz w:val="20"/>
+          <w:lang w:eastAsia="ko-KR"/>
+        </w:rPr>
+        <w:t xml:space="preserve">e의 구현 중 다음 이동할 좌표를 검색할 때 </w:t>
+      </w:r>
+      <w:r>
+        <w:rPr>
+          <w:rFonts w:ascii="굴림" w:eastAsia="굴림" w:hAnsi="굴림"/>
+          <w:b/>
+          <w:color w:val="000000" w:themeColor="text1"/>
+          <w:sz w:val="20"/>
+          <w:lang w:eastAsia="ko-KR"/>
+        </w:rPr>
+        <w:t>index</w:t>
+      </w:r>
+      <w:r>
+        <w:rPr>
+          <w:rFonts w:ascii="굴림" w:eastAsia="굴림" w:hAnsi="굴림" w:hint="eastAsia"/>
+          <w:b/>
+          <w:color w:val="000000" w:themeColor="text1"/>
+          <w:sz w:val="20"/>
+          <w:lang w:eastAsia="ko-KR"/>
+        </w:rPr>
+        <w:t xml:space="preserve">가 </w:t>
+      </w:r>
+      <w:r>
+        <w:rPr>
+          <w:rFonts w:ascii="굴림" w:eastAsia="굴림" w:hAnsi="굴림"/>
+          <w:b/>
+          <w:color w:val="000000" w:themeColor="text1"/>
+          <w:sz w:val="20"/>
+          <w:lang w:eastAsia="ko-KR"/>
+        </w:rPr>
+        <w:t xml:space="preserve">-1 </w:t>
+      </w:r>
+      <w:r>
+        <w:rPr>
+          <w:rFonts w:ascii="굴림" w:eastAsia="굴림" w:hAnsi="굴림" w:hint="eastAsia"/>
+          <w:b/>
+          <w:color w:val="000000" w:themeColor="text1"/>
+          <w:sz w:val="20"/>
+          <w:lang w:eastAsia="ko-KR"/>
+        </w:rPr>
+        <w:t xml:space="preserve">이하 혹은 </w:t>
+      </w:r>
+      <w:r>
+        <w:rPr>
+          <w:rFonts w:ascii="굴림" w:eastAsia="굴림" w:hAnsi="굴림"/>
+          <w:b/>
+          <w:color w:val="000000" w:themeColor="text1"/>
+          <w:sz w:val="20"/>
+          <w:lang w:eastAsia="ko-KR"/>
+        </w:rPr>
+        <w:t>Map::</w:t>
       </w:r>
       <w:proofErr w:type="spellStart"/>
       <w:r>
         <w:rPr>
+          <w:rFonts w:ascii="굴림" w:eastAsia="굴림" w:hAnsi="굴림"/>
+          <w:b/>
+          <w:color w:val="000000" w:themeColor="text1"/>
+          <w:sz w:val="20"/>
+          <w:lang w:eastAsia="ko-KR"/>
+        </w:rPr>
+        <w:t>sz</w:t>
+      </w:r>
+      <w:proofErr w:type="spellEnd"/>
+      <w:r>
+        <w:rPr>
+          <w:rFonts w:ascii="굴림" w:eastAsia="굴림" w:hAnsi="굴림"/>
+          <w:b/>
+          <w:color w:val="000000" w:themeColor="text1"/>
+          <w:sz w:val="20"/>
+          <w:lang w:eastAsia="ko-KR"/>
+        </w:rPr>
+        <w:t xml:space="preserve"> </w:t>
+      </w:r>
+      <w:r>
+        <w:rPr>
           <w:rFonts w:ascii="굴림" w:eastAsia="굴림" w:hAnsi="굴림" w:hint="eastAsia"/>
           <w:b/>
           <w:color w:val="000000" w:themeColor="text1"/>
           <w:sz w:val="20"/>
           <w:lang w:eastAsia="ko-KR"/>
         </w:rPr>
-        <w:t>를</w:t>
+        <w:t>이상임을 고려해야 했습니다.</w:t>
+      </w:r>
+      <w:r>
+        <w:rPr>
+          <w:rFonts w:ascii="굴림" w:eastAsia="굴림" w:hAnsi="굴림"/>
+          <w:b/>
+          <w:color w:val="000000" w:themeColor="text1"/>
+          <w:sz w:val="20"/>
+          <w:lang w:eastAsia="ko-KR"/>
+        </w:rPr>
+        <w:t xml:space="preserve"> </w:t>
+      </w:r>
+      <w:r>
+        <w:rPr>
+          <w:rFonts w:ascii="굴림" w:eastAsia="굴림" w:hAnsi="굴림" w:hint="eastAsia"/>
+          <w:b/>
+          <w:color w:val="000000" w:themeColor="text1"/>
+          <w:sz w:val="20"/>
+          <w:lang w:eastAsia="ko-KR"/>
+        </w:rPr>
+        <w:t xml:space="preserve">하지만 </w:t>
+      </w:r>
+      <w:r>
+        <w:rPr>
+          <w:rFonts w:ascii="굴림" w:eastAsia="굴림" w:hAnsi="굴림"/>
+          <w:b/>
+          <w:color w:val="000000" w:themeColor="text1"/>
+          <w:sz w:val="20"/>
+          <w:lang w:eastAsia="ko-KR"/>
+        </w:rPr>
+        <w:t>Map::</w:t>
+      </w:r>
+      <w:proofErr w:type="spellStart"/>
+      <w:r>
+        <w:rPr>
+          <w:rFonts w:ascii="굴림" w:eastAsia="굴림" w:hAnsi="굴림"/>
+          <w:b/>
+          <w:color w:val="000000" w:themeColor="text1"/>
+          <w:sz w:val="20"/>
+          <w:lang w:eastAsia="ko-KR"/>
+        </w:rPr>
+        <w:t>nextMove</w:t>
       </w:r>
       <w:proofErr w:type="spellEnd"/>
       <w:r>
         <w:rPr>
+          <w:rFonts w:ascii="굴림" w:eastAsia="굴림" w:hAnsi="굴림" w:hint="eastAsia"/>
+          <w:b/>
+          <w:color w:val="000000" w:themeColor="text1"/>
+          <w:sz w:val="20"/>
+          <w:lang w:eastAsia="ko-KR"/>
+        </w:rPr>
+        <w:t xml:space="preserve"> 함수를 </w:t>
+      </w:r>
+      <w:r>
+        <w:rPr>
+          <w:rFonts w:ascii="굴림" w:eastAsia="굴림" w:hAnsi="굴림"/>
+          <w:b/>
+          <w:color w:val="000000" w:themeColor="text1"/>
+          <w:sz w:val="20"/>
+          <w:lang w:eastAsia="ko-KR"/>
+        </w:rPr>
+        <w:t>Inline function</w:t>
+      </w:r>
+      <w:proofErr w:type="spellStart"/>
+      <w:r>
+        <w:rPr>
+          <w:rFonts w:ascii="굴림" w:eastAsia="굴림" w:hAnsi="굴림" w:hint="eastAsia"/>
+          <w:b/>
+          <w:color w:val="000000" w:themeColor="text1"/>
+          <w:sz w:val="20"/>
+          <w:lang w:eastAsia="ko-KR"/>
+        </w:rPr>
+        <w:t>으로</w:t>
+      </w:r>
+      <w:proofErr w:type="spellEnd"/>
+      <w:r>
+        <w:rPr>
+          <w:rFonts w:ascii="굴림" w:eastAsia="굴림" w:hAnsi="굴림" w:hint="eastAsia"/>
+          <w:b/>
+          <w:color w:val="000000" w:themeColor="text1"/>
+          <w:sz w:val="20"/>
+          <w:lang w:eastAsia="ko-KR"/>
+        </w:rPr>
+        <w:t xml:space="preserve"> 구현,</w:t>
+      </w:r>
+      <w:r>
+        <w:rPr>
           <w:rFonts w:ascii="굴림" w:eastAsia="굴림" w:hAnsi="굴림"/>
           <w:b/>
           <w:color w:val="000000" w:themeColor="text1"/>
@@ -8716,7 +10938,227 @@
           <w:sz w:val="20"/>
           <w:lang w:eastAsia="ko-KR"/>
         </w:rPr>
-        <w:t>적극 활용합니다.</w:t>
+        <w:t>현좌표와 움직임 방향 정보,</w:t>
+      </w:r>
+      <w:r>
+        <w:rPr>
+          <w:rFonts w:ascii="굴림" w:eastAsia="굴림" w:hAnsi="굴림"/>
+          <w:b/>
+          <w:color w:val="000000" w:themeColor="text1"/>
+          <w:sz w:val="20"/>
+          <w:lang w:eastAsia="ko-KR"/>
+        </w:rPr>
+        <w:t xml:space="preserve"> Map::</w:t>
+      </w:r>
+      <w:proofErr w:type="spellStart"/>
+      <w:r>
+        <w:rPr>
+          <w:rFonts w:ascii="굴림" w:eastAsia="굴림" w:hAnsi="굴림"/>
+          <w:b/>
+          <w:color w:val="000000" w:themeColor="text1"/>
+          <w:sz w:val="20"/>
+          <w:lang w:eastAsia="ko-KR"/>
+        </w:rPr>
+        <w:t>sz</w:t>
+      </w:r>
+      <w:proofErr w:type="spellEnd"/>
+      <w:r>
+        <w:rPr>
+          <w:rFonts w:ascii="굴림" w:eastAsia="굴림" w:hAnsi="굴림" w:hint="eastAsia"/>
+          <w:b/>
+          <w:color w:val="000000" w:themeColor="text1"/>
+          <w:sz w:val="20"/>
+          <w:lang w:eastAsia="ko-KR"/>
+        </w:rPr>
+        <w:t>로 나머지 연산을 실행하여</w:t>
+      </w:r>
+      <w:r>
+        <w:rPr>
+          <w:rFonts w:ascii="굴림" w:eastAsia="굴림" w:hAnsi="굴림"/>
+          <w:b/>
+          <w:color w:val="000000" w:themeColor="text1"/>
+          <w:sz w:val="20"/>
+          <w:lang w:eastAsia="ko-KR"/>
+        </w:rPr>
+        <w:t xml:space="preserve"> -1 </w:t>
+      </w:r>
+      <w:r>
+        <w:rPr>
+          <w:rFonts w:ascii="굴림" w:eastAsia="굴림" w:hAnsi="굴림" w:hint="eastAsia"/>
+          <w:b/>
+          <w:color w:val="000000" w:themeColor="text1"/>
+          <w:sz w:val="20"/>
+          <w:lang w:eastAsia="ko-KR"/>
+        </w:rPr>
+        <w:t xml:space="preserve">혹은 </w:t>
+      </w:r>
+      <w:r>
+        <w:rPr>
+          <w:rFonts w:ascii="굴림" w:eastAsia="굴림" w:hAnsi="굴림"/>
+          <w:b/>
+          <w:color w:val="000000" w:themeColor="text1"/>
+          <w:sz w:val="20"/>
+          <w:lang w:eastAsia="ko-KR"/>
+        </w:rPr>
+        <w:t>Map::</w:t>
+      </w:r>
+      <w:proofErr w:type="spellStart"/>
+      <w:r>
+        <w:rPr>
+          <w:rFonts w:ascii="굴림" w:eastAsia="굴림" w:hAnsi="굴림"/>
+          <w:b/>
+          <w:color w:val="000000" w:themeColor="text1"/>
+          <w:sz w:val="20"/>
+          <w:lang w:eastAsia="ko-KR"/>
+        </w:rPr>
+        <w:t>sz</w:t>
+      </w:r>
+      <w:proofErr w:type="spellEnd"/>
+      <w:r>
+        <w:rPr>
+          <w:rFonts w:ascii="굴림" w:eastAsia="굴림" w:hAnsi="굴림" w:hint="eastAsia"/>
+          <w:b/>
+          <w:color w:val="000000" w:themeColor="text1"/>
+          <w:sz w:val="20"/>
+          <w:lang w:eastAsia="ko-KR"/>
+        </w:rPr>
+        <w:t xml:space="preserve"> 이상의 값이 각 </w:t>
+      </w:r>
+      <w:r>
+        <w:rPr>
+          <w:rFonts w:ascii="굴림" w:eastAsia="굴림" w:hAnsi="굴림"/>
+          <w:b/>
+          <w:color w:val="000000" w:themeColor="text1"/>
+          <w:sz w:val="20"/>
+          <w:lang w:eastAsia="ko-KR"/>
+        </w:rPr>
+        <w:t>Map::</w:t>
+      </w:r>
+      <w:proofErr w:type="spellStart"/>
+      <w:r>
+        <w:rPr>
+          <w:rFonts w:ascii="굴림" w:eastAsia="굴림" w:hAnsi="굴림"/>
+          <w:b/>
+          <w:color w:val="000000" w:themeColor="text1"/>
+          <w:sz w:val="20"/>
+          <w:lang w:eastAsia="ko-KR"/>
+        </w:rPr>
+        <w:t>sz</w:t>
+      </w:r>
+      <w:proofErr w:type="spellEnd"/>
+      <w:r>
+        <w:rPr>
+          <w:rFonts w:ascii="굴림" w:eastAsia="굴림" w:hAnsi="굴림"/>
+          <w:b/>
+          <w:color w:val="000000" w:themeColor="text1"/>
+          <w:sz w:val="20"/>
+          <w:lang w:eastAsia="ko-KR"/>
+        </w:rPr>
+        <w:t xml:space="preserve"> – 1, 0 </w:t>
+      </w:r>
+      <w:proofErr w:type="spellStart"/>
+      <w:r>
+        <w:rPr>
+          <w:rFonts w:ascii="굴림" w:eastAsia="굴림" w:hAnsi="굴림" w:hint="eastAsia"/>
+          <w:b/>
+          <w:color w:val="000000" w:themeColor="text1"/>
+          <w:sz w:val="20"/>
+          <w:lang w:eastAsia="ko-KR"/>
+        </w:rPr>
+        <w:t>으로</w:t>
+      </w:r>
+      <w:proofErr w:type="spellEnd"/>
+      <w:r>
+        <w:rPr>
+          <w:rFonts w:ascii="굴림" w:eastAsia="굴림" w:hAnsi="굴림" w:hint="eastAsia"/>
+          <w:b/>
+          <w:color w:val="000000" w:themeColor="text1"/>
+          <w:sz w:val="20"/>
+          <w:lang w:eastAsia="ko-KR"/>
+        </w:rPr>
+        <w:t xml:space="preserve"> 대치되도록 구현합니다.</w:t>
+      </w:r>
+      <w:r>
+        <w:rPr>
+          <w:rFonts w:ascii="굴림" w:eastAsia="굴림" w:hAnsi="굴림"/>
+          <w:b/>
+          <w:color w:val="000000" w:themeColor="text1"/>
+          <w:sz w:val="20"/>
+          <w:lang w:eastAsia="ko-KR"/>
+        </w:rPr>
+        <w:t xml:space="preserve"> </w:t>
+      </w:r>
+      <w:r>
+        <w:rPr>
+          <w:rFonts w:ascii="굴림" w:eastAsia="굴림" w:hAnsi="굴림" w:hint="eastAsia"/>
+          <w:b/>
+          <w:color w:val="000000" w:themeColor="text1"/>
+          <w:sz w:val="20"/>
+          <w:lang w:eastAsia="ko-KR"/>
+        </w:rPr>
+        <w:t>이 연산을 통해 데이터필드의 크기를</w:t>
+      </w:r>
+      <w:r>
+        <w:rPr>
+          <w:rFonts w:ascii="굴림" w:eastAsia="굴림" w:hAnsi="굴림"/>
+          <w:b/>
+          <w:color w:val="000000" w:themeColor="text1"/>
+          <w:sz w:val="20"/>
+          <w:lang w:eastAsia="ko-KR"/>
+        </w:rPr>
+        <w:t xml:space="preserve"> </w:t>
+      </w:r>
+      <w:r>
+        <w:rPr>
+          <w:rFonts w:ascii="굴림" w:eastAsia="굴림" w:hAnsi="굴림" w:hint="eastAsia"/>
+          <w:b/>
+          <w:color w:val="000000" w:themeColor="text1"/>
+          <w:sz w:val="20"/>
+          <w:lang w:eastAsia="ko-KR"/>
+        </w:rPr>
+        <w:t xml:space="preserve">고려해야 했던 </w:t>
+      </w:r>
+      <w:r>
+        <w:rPr>
+          <w:rFonts w:ascii="굴림" w:eastAsia="굴림" w:hAnsi="굴림"/>
+          <w:b/>
+          <w:color w:val="000000" w:themeColor="text1"/>
+          <w:sz w:val="20"/>
+          <w:lang w:eastAsia="ko-KR"/>
+        </w:rPr>
+        <w:t>Gate</w:t>
+      </w:r>
+      <w:r>
+        <w:rPr>
+          <w:rFonts w:ascii="굴림" w:eastAsia="굴림" w:hAnsi="굴림" w:hint="eastAsia"/>
+          <w:b/>
+          <w:color w:val="000000" w:themeColor="text1"/>
+          <w:sz w:val="20"/>
+          <w:lang w:eastAsia="ko-KR"/>
+        </w:rPr>
+        <w:t xml:space="preserve">의 구현이 대폭 </w:t>
+      </w:r>
+      <w:proofErr w:type="spellStart"/>
+      <w:r>
+        <w:rPr>
+          <w:rFonts w:ascii="굴림" w:eastAsia="굴림" w:hAnsi="굴림" w:hint="eastAsia"/>
+          <w:b/>
+          <w:color w:val="000000" w:themeColor="text1"/>
+          <w:sz w:val="20"/>
+          <w:lang w:eastAsia="ko-KR"/>
+        </w:rPr>
+        <w:t>간결해졌습니다</w:t>
+      </w:r>
+      <w:proofErr w:type="spellEnd"/>
+      <w:r>
+        <w:rPr>
+          <w:rFonts w:ascii="굴림" w:eastAsia="굴림" w:hAnsi="굴림" w:hint="eastAsia"/>
+          <w:b/>
+          <w:color w:val="000000" w:themeColor="text1"/>
+          <w:sz w:val="20"/>
+          <w:lang w:eastAsia="ko-KR"/>
+        </w:rPr>
+        <w:t>.</w:t>
       </w:r>
     </w:p>
     <w:p/>
@@ -11048,7 +13490,7 @@
               <w:rFonts w:ascii="굴림" w:eastAsia="굴림" w:hAnsi="굴림"/>
               <w:noProof/>
             </w:rPr>
-            <w:object w:dxaOrig="1500" w:dyaOrig="1500" w14:anchorId="335D3F10">
+            <w:object w:dxaOrig="1500" w:dyaOrig="1500" w14:anchorId="5B21F8E9">
               <v:shapetype id="_x0000_t75" coordsize="21600,21600" o:spt="75" o:preferrelative="t" path="m@4@5l@4@11@9@11@9@5xe" filled="f" stroked="f">
                 <v:stroke joinstyle="miter"/>
                 <v:formulas>
@@ -11071,7 +13513,7 @@
               <v:shape id="_x0000_i1026" type="#_x0000_t75" alt="" style="width:59.15pt;height:59.15pt;mso-width-percent:0;mso-height-percent:0;mso-width-percent:0;mso-height-percent:0">
                 <v:imagedata r:id="rId1" o:title=""/>
               </v:shape>
-              <o:OLEObject Type="Embed" ProgID="PBrush" ShapeID="_x0000_i1026" DrawAspect="Content" ObjectID="_1747487664" r:id="rId2"/>
+              <o:OLEObject Type="Embed" ProgID="PBrush" ShapeID="_x0000_i1026" DrawAspect="Content" ObjectID="_1747755282" r:id="rId2"/>
             </w:object>
           </w:r>
         </w:p>
@@ -11434,11 +13876,10 @@
           </w:r>
           <w:r>
             <w:rPr>
-              <w:rFonts w:hint="eastAsia"/>
               <w:sz w:val="16"/>
               <w:szCs w:val="16"/>
             </w:rPr>
-            <w:t>2</w:t>
+            <w:t>0</w:t>
           </w:r>
         </w:p>
       </w:tc>
@@ -11547,7 +13988,7 @@
               <w:rFonts w:ascii="굴림" w:eastAsia="굴림" w:hAnsi="굴림"/>
               <w:noProof/>
             </w:rPr>
-            <w:object w:dxaOrig="1500" w:dyaOrig="1500" w14:anchorId="3F51D874">
+            <w:object w:dxaOrig="1500" w:dyaOrig="1500" w14:anchorId="68AE1C79">
               <v:shapetype id="_x0000_t75" coordsize="21600,21600" o:spt="75" o:preferrelative="t" path="m@4@5l@4@11@9@11@9@5xe" filled="f" stroked="f">
                 <v:stroke joinstyle="miter"/>
                 <v:formulas>
@@ -11570,7 +14011,7 @@
               <v:shape id="_x0000_i1025" type="#_x0000_t75" alt="" style="width:59.15pt;height:59.15pt;mso-width-percent:0;mso-height-percent:0;mso-width-percent:0;mso-height-percent:0">
                 <v:imagedata r:id="rId1" o:title=""/>
               </v:shape>
-              <o:OLEObject Type="Embed" ProgID="PBrush" ShapeID="_x0000_i1025" DrawAspect="Content" ObjectID="_1747487665" r:id="rId2"/>
+              <o:OLEObject Type="Embed" ProgID="PBrush" ShapeID="_x0000_i1025" DrawAspect="Content" ObjectID="_1747755283" r:id="rId2"/>
             </w:object>
           </w:r>
         </w:p>
@@ -12080,6 +14521,119 @@
     </w:lvl>
   </w:abstractNum>
   <w:abstractNum w:abstractNumId="3" w15:restartNumberingAfterBreak="0">
+    <w:nsid w:val="2D820D42"/>
+    <w:multiLevelType w:val="hybridMultilevel"/>
+    <w:tmpl w:val="2DC6842C"/>
+    <w:lvl w:ilvl="0" w:tplc="0409000F">
+      <w:start w:val="1"/>
+      <w:numFmt w:val="decimal"/>
+      <w:lvlText w:val="%1."/>
+      <w:lvlJc w:val="left"/>
+      <w:pPr>
+        <w:ind w:left="1122" w:hanging="440"/>
+      </w:pPr>
+      <w:rPr>
+        <w:rFonts w:hint="eastAsia"/>
+      </w:rPr>
+    </w:lvl>
+    <w:lvl w:ilvl="1" w:tplc="FFFFFFFF" w:tentative="1">
+      <w:start w:val="1"/>
+      <w:numFmt w:val="bullet"/>
+      <w:lvlText w:val=""/>
+      <w:lvlJc w:val="left"/>
+      <w:pPr>
+        <w:ind w:left="1562" w:hanging="440"/>
+      </w:pPr>
+      <w:rPr>
+        <w:rFonts w:ascii="Wingdings" w:hAnsi="Wingdings" w:hint="default"/>
+      </w:rPr>
+    </w:lvl>
+    <w:lvl w:ilvl="2" w:tplc="FFFFFFFF" w:tentative="1">
+      <w:start w:val="1"/>
+      <w:numFmt w:val="bullet"/>
+      <w:lvlText w:val=""/>
+      <w:lvlJc w:val="left"/>
+      <w:pPr>
+        <w:ind w:left="2002" w:hanging="440"/>
+      </w:pPr>
+      <w:rPr>
+        <w:rFonts w:ascii="Wingdings" w:hAnsi="Wingdings" w:hint="default"/>
+      </w:rPr>
+    </w:lvl>
+    <w:lvl w:ilvl="3" w:tplc="FFFFFFFF" w:tentative="1">
+      <w:start w:val="1"/>
+      <w:numFmt w:val="bullet"/>
+      <w:lvlText w:val=""/>
+      <w:lvlJc w:val="left"/>
+      <w:pPr>
+        <w:ind w:left="2442" w:hanging="440"/>
+      </w:pPr>
+      <w:rPr>
+        <w:rFonts w:ascii="Wingdings" w:hAnsi="Wingdings" w:hint="default"/>
+      </w:rPr>
+    </w:lvl>
+    <w:lvl w:ilvl="4" w:tplc="FFFFFFFF" w:tentative="1">
+      <w:start w:val="1"/>
+      <w:numFmt w:val="bullet"/>
+      <w:lvlText w:val=""/>
+      <w:lvlJc w:val="left"/>
+      <w:pPr>
+        <w:ind w:left="2882" w:hanging="440"/>
+      </w:pPr>
+      <w:rPr>
+        <w:rFonts w:ascii="Wingdings" w:hAnsi="Wingdings" w:hint="default"/>
+      </w:rPr>
+    </w:lvl>
+    <w:lvl w:ilvl="5" w:tplc="FFFFFFFF" w:tentative="1">
+      <w:start w:val="1"/>
+      <w:numFmt w:val="bullet"/>
+      <w:lvlText w:val=""/>
+      <w:lvlJc w:val="left"/>
+      <w:pPr>
+        <w:ind w:left="3322" w:hanging="440"/>
+      </w:pPr>
+      <w:rPr>
+        <w:rFonts w:ascii="Wingdings" w:hAnsi="Wingdings" w:hint="default"/>
+      </w:rPr>
+    </w:lvl>
+    <w:lvl w:ilvl="6" w:tplc="FFFFFFFF" w:tentative="1">
+      <w:start w:val="1"/>
+      <w:numFmt w:val="bullet"/>
+      <w:lvlText w:val=""/>
+      <w:lvlJc w:val="left"/>
+      <w:pPr>
+        <w:ind w:left="3762" w:hanging="440"/>
+      </w:pPr>
+      <w:rPr>
+        <w:rFonts w:ascii="Wingdings" w:hAnsi="Wingdings" w:hint="default"/>
+      </w:rPr>
+    </w:lvl>
+    <w:lvl w:ilvl="7" w:tplc="FFFFFFFF" w:tentative="1">
+      <w:start w:val="1"/>
+      <w:numFmt w:val="bullet"/>
+      <w:lvlText w:val=""/>
+      <w:lvlJc w:val="left"/>
+      <w:pPr>
+        <w:ind w:left="4202" w:hanging="440"/>
+      </w:pPr>
+      <w:rPr>
+        <w:rFonts w:ascii="Wingdings" w:hAnsi="Wingdings" w:hint="default"/>
+      </w:rPr>
+    </w:lvl>
+    <w:lvl w:ilvl="8" w:tplc="FFFFFFFF" w:tentative="1">
+      <w:start w:val="1"/>
+      <w:numFmt w:val="bullet"/>
+      <w:lvlText w:val=""/>
+      <w:lvlJc w:val="left"/>
+      <w:pPr>
+        <w:ind w:left="4642" w:hanging="440"/>
+      </w:pPr>
+      <w:rPr>
+        <w:rFonts w:ascii="Wingdings" w:hAnsi="Wingdings" w:hint="default"/>
+      </w:rPr>
+    </w:lvl>
+  </w:abstractNum>
+  <w:abstractNum w:abstractNumId="4" w15:restartNumberingAfterBreak="0">
     <w:nsid w:val="31971CFC"/>
     <w:multiLevelType w:val="multilevel"/>
     <w:tmpl w:val="8690C30C"/>
@@ -12222,7 +14776,7 @@
       </w:rPr>
     </w:lvl>
   </w:abstractNum>
-  <w:abstractNum w:abstractNumId="4" w15:restartNumberingAfterBreak="0">
+  <w:abstractNum w:abstractNumId="5" w15:restartNumberingAfterBreak="0">
     <w:nsid w:val="3317492D"/>
     <w:multiLevelType w:val="hybridMultilevel"/>
     <w:tmpl w:val="18B0944A"/>
@@ -12334,7 +14888,93 @@
       </w:rPr>
     </w:lvl>
   </w:abstractNum>
-  <w:abstractNum w:abstractNumId="5" w15:restartNumberingAfterBreak="0">
+  <w:abstractNum w:abstractNumId="6" w15:restartNumberingAfterBreak="0">
+    <w:nsid w:val="3DC14D6C"/>
+    <w:multiLevelType w:val="hybridMultilevel"/>
+    <w:tmpl w:val="C8AC24C4"/>
+    <w:lvl w:ilvl="0" w:tplc="0409000F">
+      <w:start w:val="1"/>
+      <w:numFmt w:val="decimal"/>
+      <w:lvlText w:val="%1."/>
+      <w:lvlJc w:val="left"/>
+      <w:pPr>
+        <w:ind w:left="1447" w:hanging="440"/>
+      </w:pPr>
+    </w:lvl>
+    <w:lvl w:ilvl="1" w:tplc="04090019" w:tentative="1">
+      <w:start w:val="1"/>
+      <w:numFmt w:val="upperLetter"/>
+      <w:lvlText w:val="%2."/>
+      <w:lvlJc w:val="left"/>
+      <w:pPr>
+        <w:ind w:left="1887" w:hanging="440"/>
+      </w:pPr>
+    </w:lvl>
+    <w:lvl w:ilvl="2" w:tplc="0409001B" w:tentative="1">
+      <w:start w:val="1"/>
+      <w:numFmt w:val="lowerRoman"/>
+      <w:lvlText w:val="%3."/>
+      <w:lvlJc w:val="right"/>
+      <w:pPr>
+        <w:ind w:left="2327" w:hanging="440"/>
+      </w:pPr>
+    </w:lvl>
+    <w:lvl w:ilvl="3" w:tplc="0409000F" w:tentative="1">
+      <w:start w:val="1"/>
+      <w:numFmt w:val="decimal"/>
+      <w:lvlText w:val="%4."/>
+      <w:lvlJc w:val="left"/>
+      <w:pPr>
+        <w:ind w:left="2767" w:hanging="440"/>
+      </w:pPr>
+    </w:lvl>
+    <w:lvl w:ilvl="4" w:tplc="04090019" w:tentative="1">
+      <w:start w:val="1"/>
+      <w:numFmt w:val="upperLetter"/>
+      <w:lvlText w:val="%5."/>
+      <w:lvlJc w:val="left"/>
+      <w:pPr>
+        <w:ind w:left="3207" w:hanging="440"/>
+      </w:pPr>
+    </w:lvl>
+    <w:lvl w:ilvl="5" w:tplc="0409001B" w:tentative="1">
+      <w:start w:val="1"/>
+      <w:numFmt w:val="lowerRoman"/>
+      <w:lvlText w:val="%6."/>
+      <w:lvlJc w:val="right"/>
+      <w:pPr>
+        <w:ind w:left="3647" w:hanging="440"/>
+      </w:pPr>
+    </w:lvl>
+    <w:lvl w:ilvl="6" w:tplc="0409000F" w:tentative="1">
+      <w:start w:val="1"/>
+      <w:numFmt w:val="decimal"/>
+      <w:lvlText w:val="%7."/>
+      <w:lvlJc w:val="left"/>
+      <w:pPr>
+        <w:ind w:left="4087" w:hanging="440"/>
+      </w:pPr>
+    </w:lvl>
+    <w:lvl w:ilvl="7" w:tplc="04090019" w:tentative="1">
+      <w:start w:val="1"/>
+      <w:numFmt w:val="upperLetter"/>
+      <w:lvlText w:val="%8."/>
+      <w:lvlJc w:val="left"/>
+      <w:pPr>
+        <w:ind w:left="4527" w:hanging="440"/>
+      </w:pPr>
+    </w:lvl>
+    <w:lvl w:ilvl="8" w:tplc="0409001B" w:tentative="1">
+      <w:start w:val="1"/>
+      <w:numFmt w:val="lowerRoman"/>
+      <w:lvlText w:val="%9."/>
+      <w:lvlJc w:val="right"/>
+      <w:pPr>
+        <w:ind w:left="4967" w:hanging="440"/>
+      </w:pPr>
+    </w:lvl>
+  </w:abstractNum>
+  <w:abstractNum w:abstractNumId="7" w15:restartNumberingAfterBreak="0">
     <w:nsid w:val="3E4A51D3"/>
     <w:multiLevelType w:val="hybridMultilevel"/>
     <w:tmpl w:val="6F625B0A"/>
@@ -12447,7 +15087,93 @@
       </w:rPr>
     </w:lvl>
   </w:abstractNum>
-  <w:abstractNum w:abstractNumId="6" w15:restartNumberingAfterBreak="0">
+  <w:abstractNum w:abstractNumId="8" w15:restartNumberingAfterBreak="0">
+    <w:nsid w:val="4009588E"/>
+    <w:multiLevelType w:val="hybridMultilevel"/>
+    <w:tmpl w:val="1B2CE8E0"/>
+    <w:lvl w:ilvl="0" w:tplc="0409000F">
+      <w:start w:val="1"/>
+      <w:numFmt w:val="decimal"/>
+      <w:lvlText w:val="%1."/>
+      <w:lvlJc w:val="left"/>
+      <w:pPr>
+        <w:ind w:left="1447" w:hanging="440"/>
+      </w:pPr>
+    </w:lvl>
+    <w:lvl w:ilvl="1" w:tplc="04090019" w:tentative="1">
+      <w:start w:val="1"/>
+      <w:numFmt w:val="upperLetter"/>
+      <w:lvlText w:val="%2."/>
+      <w:lvlJc w:val="left"/>
+      <w:pPr>
+        <w:ind w:left="1887" w:hanging="440"/>
+      </w:pPr>
+    </w:lvl>
+    <w:lvl w:ilvl="2" w:tplc="0409001B" w:tentative="1">
+      <w:start w:val="1"/>
+      <w:numFmt w:val="lowerRoman"/>
+      <w:lvlText w:val="%3."/>
+      <w:lvlJc w:val="right"/>
+      <w:pPr>
+        <w:ind w:left="2327" w:hanging="440"/>
+      </w:pPr>
+    </w:lvl>
+    <w:lvl w:ilvl="3" w:tplc="0409000F" w:tentative="1">
+      <w:start w:val="1"/>
+      <w:numFmt w:val="decimal"/>
+      <w:lvlText w:val="%4."/>
+      <w:lvlJc w:val="left"/>
+      <w:pPr>
+        <w:ind w:left="2767" w:hanging="440"/>
+      </w:pPr>
+    </w:lvl>
+    <w:lvl w:ilvl="4" w:tplc="04090019" w:tentative="1">
+      <w:start w:val="1"/>
+      <w:numFmt w:val="upperLetter"/>
+      <w:lvlText w:val="%5."/>
+      <w:lvlJc w:val="left"/>
+      <w:pPr>
+        <w:ind w:left="3207" w:hanging="440"/>
+      </w:pPr>
+    </w:lvl>
+    <w:lvl w:ilvl="5" w:tplc="0409001B" w:tentative="1">
+      <w:start w:val="1"/>
+      <w:numFmt w:val="lowerRoman"/>
+      <w:lvlText w:val="%6."/>
+      <w:lvlJc w:val="right"/>
+      <w:pPr>
+        <w:ind w:left="3647" w:hanging="440"/>
+      </w:pPr>
+    </w:lvl>
+    <w:lvl w:ilvl="6" w:tplc="0409000F" w:tentative="1">
+      <w:start w:val="1"/>
+      <w:numFmt w:val="decimal"/>
+      <w:lvlText w:val="%7."/>
+      <w:lvlJc w:val="left"/>
+      <w:pPr>
+        <w:ind w:left="4087" w:hanging="440"/>
+      </w:pPr>
+    </w:lvl>
+    <w:lvl w:ilvl="7" w:tplc="04090019" w:tentative="1">
+      <w:start w:val="1"/>
+      <w:numFmt w:val="upperLetter"/>
+      <w:lvlText w:val="%8."/>
+      <w:lvlJc w:val="left"/>
+      <w:pPr>
+        <w:ind w:left="4527" w:hanging="440"/>
+      </w:pPr>
+    </w:lvl>
+    <w:lvl w:ilvl="8" w:tplc="0409001B" w:tentative="1">
+      <w:start w:val="1"/>
+      <w:numFmt w:val="lowerRoman"/>
+      <w:lvlText w:val="%9."/>
+      <w:lvlJc w:val="right"/>
+      <w:pPr>
+        <w:ind w:left="4967" w:hanging="440"/>
+      </w:pPr>
+    </w:lvl>
+  </w:abstractNum>
+  <w:abstractNum w:abstractNumId="9" w15:restartNumberingAfterBreak="0">
     <w:nsid w:val="5F8C5604"/>
     <w:multiLevelType w:val="hybridMultilevel"/>
     <w:tmpl w:val="43848A3A"/>
@@ -12560,13 +15286,13 @@
     </w:lvl>
   </w:abstractNum>
   <w:num w:numId="1" w16cid:durableId="534736792">
-    <w:abstractNumId w:val="3"/>
+    <w:abstractNumId w:val="4"/>
   </w:num>
   <w:num w:numId="2" w16cid:durableId="2030836654">
     <w:abstractNumId w:val="0"/>
   </w:num>
   <w:num w:numId="3" w16cid:durableId="1415711489">
-    <w:abstractNumId w:val="3"/>
+    <w:abstractNumId w:val="4"/>
     <w:lvlOverride w:ilvl="0">
       <w:startOverride w:val="2"/>
     </w:lvlOverride>
@@ -12578,7 +15304,7 @@
     </w:lvlOverride>
   </w:num>
   <w:num w:numId="4" w16cid:durableId="1258978721">
-    <w:abstractNumId w:val="3"/>
+    <w:abstractNumId w:val="4"/>
     <w:lvlOverride w:ilvl="0">
       <w:startOverride w:val="2"/>
     </w:lvlOverride>
@@ -12590,7 +15316,7 @@
     </w:lvlOverride>
   </w:num>
   <w:num w:numId="5" w16cid:durableId="1990667817">
-    <w:abstractNumId w:val="3"/>
+    <w:abstractNumId w:val="4"/>
     <w:lvlOverride w:ilvl="0">
       <w:startOverride w:val="1"/>
     </w:lvlOverride>
@@ -12620,25 +15346,34 @@
     </w:lvlOverride>
   </w:num>
   <w:num w:numId="6" w16cid:durableId="941911705">
-    <w:abstractNumId w:val="3"/>
+    <w:abstractNumId w:val="4"/>
   </w:num>
   <w:num w:numId="7" w16cid:durableId="291716910">
-    <w:abstractNumId w:val="3"/>
+    <w:abstractNumId w:val="4"/>
   </w:num>
   <w:num w:numId="8" w16cid:durableId="159735193">
     <w:abstractNumId w:val="2"/>
   </w:num>
   <w:num w:numId="9" w16cid:durableId="977614486">
-    <w:abstractNumId w:val="6"/>
+    <w:abstractNumId w:val="9"/>
   </w:num>
   <w:num w:numId="10" w16cid:durableId="1428650738">
-    <w:abstractNumId w:val="4"/>
+    <w:abstractNumId w:val="5"/>
   </w:num>
   <w:num w:numId="11" w16cid:durableId="349184058">
-    <w:abstractNumId w:val="5"/>
+    <w:abstractNumId w:val="7"/>
   </w:num>
   <w:num w:numId="12" w16cid:durableId="2037190804">
     <w:abstractNumId w:val="1"/>
+  </w:num>
+  <w:num w:numId="13" w16cid:durableId="168184958">
+    <w:abstractNumId w:val="6"/>
+  </w:num>
+  <w:num w:numId="14" w16cid:durableId="1916696011">
+    <w:abstractNumId w:val="8"/>
+  </w:num>
+  <w:num w:numId="15" w16cid:durableId="1423332447">
+    <w:abstractNumId w:val="3"/>
   </w:num>
 </w:numbering>
 </file>
@@ -13801,12 +16536,6 @@
 </file>
 
 <file path=customXml/item1.xml><?xml version="1.0" encoding="utf-8"?>
-<p:properties xmlns:p="http://schemas.microsoft.com/office/2006/metadata/properties" xmlns:xsi="http://www.w3.org/2001/XMLSchema-instance" xmlns:pc="http://schemas.microsoft.com/office/infopath/2007/PartnerControls">
-  <documentManagement/>
-</p:properties>
-</file>
-
-<file path=customXml/item2.xml><?xml version="1.0" encoding="utf-8"?>
 <?mso-contentType ?>
 <FormTemplates xmlns="http://schemas.microsoft.com/sharepoint/v3/contenttype/forms">
   <Display>DocumentLibraryForm</Display>
@@ -13815,7 +16544,17 @@
 </FormTemplates>
 </file>
 
+<file path=customXml/item2.xml><?xml version="1.0" encoding="utf-8"?>
+<p:properties xmlns:p="http://schemas.microsoft.com/office/2006/metadata/properties" xmlns:xsi="http://www.w3.org/2001/XMLSchema-instance" xmlns:pc="http://schemas.microsoft.com/office/infopath/2007/PartnerControls">
+  <documentManagement/>
+</p:properties>
+</file>
+
 <file path=customXml/item3.xml><?xml version="1.0" encoding="utf-8"?>
+<b:Sources xmlns:b="http://schemas.openxmlformats.org/officeDocument/2006/bibliography" xmlns="http://schemas.openxmlformats.org/officeDocument/2006/bibliography" SelectedStyle="\APA.XSL" StyleName="APA"/>
+</file>
+
+<file path=customXml/item4.xml><?xml version="1.0" encoding="utf-8"?>
 <ct:contentTypeSchema xmlns:ct="http://schemas.microsoft.com/office/2006/metadata/contentType" xmlns:ma="http://schemas.microsoft.com/office/2006/metadata/properties/metaAttributes" ct:_="" ma:_="" ma:contentTypeName="문서" ma:contentTypeID="0x0101007815E863143C564E81DE4549FEBD28DB" ma:contentTypeVersion="10" ma:contentTypeDescription="새 문서를 만듭니다." ma:contentTypeScope="" ma:versionID="cafb809731f2fb3715f3e94891939c09">
   <xsd:schema xmlns:xsd="http://www.w3.org/2001/XMLSchema" xmlns:xs="http://www.w3.org/2001/XMLSchema" xmlns:p="http://schemas.microsoft.com/office/2006/metadata/properties" xmlns:ns3="bf1b1441-eaba-471e-8090-868e9ee8ad06" xmlns:ns4="570be9a4-249b-43b2-906e-59ea7f692093" targetNamespace="http://schemas.microsoft.com/office/2006/metadata/properties" ma:root="true" ma:fieldsID="e28ee88a53f358b46b6b5b9e4bf86708" ns3:_="" ns4:_="">
     <xsd:import namespace="bf1b1441-eaba-471e-8090-868e9ee8ad06"/>
@@ -14018,11 +16757,15 @@
 </ct:contentTypeSchema>
 </file>
 
-<file path=customXml/item4.xml><?xml version="1.0" encoding="utf-8"?>
-<b:Sources xmlns:b="http://schemas.openxmlformats.org/officeDocument/2006/bibliography" xmlns="http://schemas.openxmlformats.org/officeDocument/2006/bibliography" SelectedStyle="\APA.XSL" StyleName="APA"/>
+<file path=customXml/itemProps1.xml><?xml version="1.0" encoding="utf-8"?>
+<ds:datastoreItem xmlns:ds="http://schemas.openxmlformats.org/officeDocument/2006/customXml" ds:itemID="{183204E0-BAFB-41AF-8AF8-B95E5B8ABC67}">
+  <ds:schemaRefs>
+    <ds:schemaRef ds:uri="http://schemas.microsoft.com/sharepoint/v3/contenttype/forms"/>
+  </ds:schemaRefs>
+</ds:datastoreItem>
 </file>
 
-<file path=customXml/itemProps1.xml><?xml version="1.0" encoding="utf-8"?>
+<file path=customXml/itemProps2.xml><?xml version="1.0" encoding="utf-8"?>
 <ds:datastoreItem xmlns:ds="http://schemas.openxmlformats.org/officeDocument/2006/customXml" ds:itemID="{78D92BB6-C474-4D89-8988-46A225D1A6D4}">
   <ds:schemaRefs>
     <ds:schemaRef ds:uri="http://schemas.microsoft.com/office/2006/metadata/properties"/>
@@ -14031,15 +16774,15 @@
 </ds:datastoreItem>
 </file>
 
-<file path=customXml/itemProps2.xml><?xml version="1.0" encoding="utf-8"?>
-<ds:datastoreItem xmlns:ds="http://schemas.openxmlformats.org/officeDocument/2006/customXml" ds:itemID="{183204E0-BAFB-41AF-8AF8-B95E5B8ABC67}">
+<file path=customXml/itemProps3.xml><?xml version="1.0" encoding="utf-8"?>
+<ds:datastoreItem xmlns:ds="http://schemas.openxmlformats.org/officeDocument/2006/customXml" ds:itemID="{86B0A9F8-4A50-4566-8DA1-18ADD862A27B}">
   <ds:schemaRefs>
-    <ds:schemaRef ds:uri="http://schemas.microsoft.com/sharepoint/v3/contenttype/forms"/>
+    <ds:schemaRef ds:uri="http://schemas.openxmlformats.org/officeDocument/2006/bibliography"/>
   </ds:schemaRefs>
 </ds:datastoreItem>
 </file>
 
-<file path=customXml/itemProps3.xml><?xml version="1.0" encoding="utf-8"?>
+<file path=customXml/itemProps4.xml><?xml version="1.0" encoding="utf-8"?>
 <ds:datastoreItem xmlns:ds="http://schemas.openxmlformats.org/officeDocument/2006/customXml" ds:itemID="{07D37BA4-B3A6-40AF-B108-1D8E996D1648}">
   <ds:schemaRefs>
     <ds:schemaRef ds:uri="http://schemas.microsoft.com/office/2006/metadata/contentType"/>
@@ -14056,12 +16799,4 @@
     <ds:schemaRef ds:uri="http://schemas.microsoft.com/internal/obd"/>
   </ds:schemaRefs>
 </ds:datastoreItem>
-</file>
-
-<file path=customXml/itemProps4.xml><?xml version="1.0" encoding="utf-8"?>
-<ds:datastoreItem xmlns:ds="http://schemas.openxmlformats.org/officeDocument/2006/customXml" ds:itemID="{86B0A9F8-4A50-4566-8DA1-18ADD862A27B}">
-  <ds:schemaRefs>
-    <ds:schemaRef ds:uri="http://schemas.openxmlformats.org/officeDocument/2006/bibliography"/>
-  </ds:schemaRefs>
-</ds:datastoreItem>
 </file>
</xml_diff>